<commit_message>
Final base paper updates
</commit_message>
<xml_diff>
--- a/cs224n_pa3.docx
+++ b/cs224n_pa3.docx
@@ -173,14 +173,21 @@
           <w:rFonts w:ascii="Calibri" w:eastAsia="Times New Roman" w:hAnsi="Calibri" w:cs="Times New Roman"/>
           <w:color w:val="000000"/>
         </w:rPr>
-        <w:t xml:space="preserve"> Resolution, we began by implemen</w:t>
-      </w:r>
-      <w:r>
-        <w:rPr>
-          <w:rFonts w:ascii="Calibri" w:eastAsia="Times New Roman" w:hAnsi="Calibri" w:cs="Times New Roman"/>
-          <w:color w:val="000000"/>
-        </w:rPr>
-        <w:t>ting two simple baseline models:</w:t>
+        <w:t xml:space="preserve"> Resolution, we began by </w:t>
+      </w:r>
+      <w:r>
+        <w:rPr>
+          <w:rFonts w:ascii="Calibri" w:eastAsia="Times New Roman" w:hAnsi="Calibri" w:cs="Times New Roman"/>
+          <w:color w:val="000000"/>
+        </w:rPr>
+        <w:t>evaluating</w:t>
+      </w:r>
+      <w:r>
+        <w:rPr>
+          <w:rFonts w:ascii="Calibri" w:eastAsia="Times New Roman" w:hAnsi="Calibri" w:cs="Times New Roman"/>
+          <w:color w:val="000000"/>
+        </w:rPr>
+        <w:t xml:space="preserve"> two simple baseline models:</w:t>
       </w:r>
       <w:r>
         <w:rPr>
@@ -208,14 +215,28 @@
           <w:rFonts w:ascii="Calibri" w:eastAsia="Times New Roman" w:hAnsi="Calibri" w:cs="Times New Roman"/>
           <w:color w:val="000000"/>
         </w:rPr>
-        <w:t xml:space="preserve"> simply assigns every mention in the doc</w:t>
-      </w:r>
-      <w:r>
-        <w:rPr>
-          <w:rFonts w:ascii="Calibri" w:eastAsia="Times New Roman" w:hAnsi="Calibri" w:cs="Times New Roman"/>
-          <w:color w:val="000000"/>
-        </w:rPr>
-        <w:t>ument to its own cluster, and the one cluster model, which assigns every mention to the same cluster</w:t>
+        <w:t xml:space="preserve"> assigns every mention in the doc</w:t>
+      </w:r>
+      <w:r>
+        <w:rPr>
+          <w:rFonts w:ascii="Calibri" w:eastAsia="Times New Roman" w:hAnsi="Calibri" w:cs="Times New Roman"/>
+          <w:color w:val="000000"/>
+        </w:rPr>
+        <w:t>ument to its own cluster, and the one</w:t>
+      </w:r>
+      <w:r>
+        <w:rPr>
+          <w:rFonts w:ascii="Calibri" w:eastAsia="Times New Roman" w:hAnsi="Calibri" w:cs="Times New Roman"/>
+          <w:color w:val="000000"/>
+        </w:rPr>
+        <w:t>-</w:t>
+      </w:r>
+      <w:r>
+        <w:rPr>
+          <w:rFonts w:ascii="Calibri" w:eastAsia="Times New Roman" w:hAnsi="Calibri" w:cs="Times New Roman"/>
+          <w:color w:val="000000"/>
+        </w:rPr>
+        <w:t>cluster model, which assigns every mention to the same cluster</w:t>
       </w:r>
       <w:r>
         <w:rPr>
@@ -319,21 +340,80 @@
           <w:rFonts w:ascii="Calibri" w:eastAsia="Times New Roman" w:hAnsi="Calibri" w:cs="Times New Roman"/>
           <w:color w:val="000000"/>
         </w:rPr>
-        <w:t xml:space="preserve"> was also tested which combined entities</w:t>
-      </w:r>
-      <w:r>
-        <w:rPr>
-          <w:rFonts w:ascii="Calibri" w:eastAsia="Times New Roman" w:hAnsi="Calibri" w:cs="Times New Roman"/>
-          <w:color w:val="000000"/>
-        </w:rPr>
-        <w:t xml:space="preserve"> that had exactly the same head</w:t>
-      </w:r>
-      <w:r>
-        <w:rPr>
-          <w:rFonts w:ascii="Calibri" w:eastAsia="Times New Roman" w:hAnsi="Calibri" w:cs="Times New Roman"/>
-          <w:color w:val="000000"/>
-        </w:rPr>
-        <w:t>word in the mention. This provides a sizeable boost</w:t>
+        <w:t xml:space="preserve"> was also tested which </w:t>
+      </w:r>
+      <w:r>
+        <w:rPr>
+          <w:rFonts w:ascii="Calibri" w:eastAsia="Times New Roman" w:hAnsi="Calibri" w:cs="Times New Roman"/>
+          <w:color w:val="000000"/>
+        </w:rPr>
+        <w:t>added a rule to combine</w:t>
+      </w:r>
+      <w:r>
+        <w:rPr>
+          <w:rFonts w:ascii="Calibri" w:eastAsia="Times New Roman" w:hAnsi="Calibri" w:cs="Times New Roman"/>
+          <w:color w:val="000000"/>
+        </w:rPr>
+        <w:t xml:space="preserve"> </w:t>
+      </w:r>
+      <w:r>
+        <w:rPr>
+          <w:rFonts w:ascii="Calibri" w:eastAsia="Times New Roman" w:hAnsi="Calibri" w:cs="Times New Roman"/>
+          <w:color w:val="000000"/>
+        </w:rPr>
+        <w:t xml:space="preserve">the entities of mentions with the same headword. This provided a sizeable boost in recall but also a reduction in precision from discarding </w:t>
+      </w:r>
+      <w:r>
+        <w:rPr>
+          <w:rFonts w:ascii="Calibri" w:eastAsia="Times New Roman" w:hAnsi="Calibri" w:cs="Times New Roman"/>
+          <w:color w:val="000000"/>
+        </w:rPr>
+        <w:t>possibly</w:t>
+      </w:r>
+      <w:r>
+        <w:rPr>
+          <w:rFonts w:ascii="Calibri" w:eastAsia="Times New Roman" w:hAnsi="Calibri" w:cs="Times New Roman"/>
+          <w:color w:val="000000"/>
+        </w:rPr>
+        <w:t xml:space="preserve"> important modifier</w:t>
+      </w:r>
+      <w:r>
+        <w:rPr>
+          <w:rFonts w:ascii="Calibri" w:eastAsia="Times New Roman" w:hAnsi="Calibri" w:cs="Times New Roman"/>
+          <w:color w:val="000000"/>
+        </w:rPr>
+        <w:t xml:space="preserve">s that distinguish unique entities (e.g. “the angry child” </w:t>
+      </w:r>
+      <w:proofErr w:type="spellStart"/>
+      <w:r>
+        <w:rPr>
+          <w:rFonts w:ascii="Calibri" w:eastAsia="Times New Roman" w:hAnsi="Calibri" w:cs="Times New Roman"/>
+          <w:color w:val="000000"/>
+        </w:rPr>
+        <w:t>vs</w:t>
+      </w:r>
+      <w:proofErr w:type="spellEnd"/>
+      <w:r>
+        <w:rPr>
+          <w:rFonts w:ascii="Calibri" w:eastAsia="Times New Roman" w:hAnsi="Calibri" w:cs="Times New Roman"/>
+          <w:color w:val="000000"/>
+        </w:rPr>
+        <w:t xml:space="preserve"> “the happy child”). However, net-net, this improved the F1 on the test set by 16% under MUC and 10% under B</w:t>
+      </w:r>
+      <w:r>
+        <w:rPr>
+          <w:rFonts w:ascii="Calibri" w:eastAsia="Times New Roman" w:hAnsi="Calibri" w:cs="Times New Roman"/>
+          <w:color w:val="000000"/>
+          <w:vertAlign w:val="superscript"/>
+        </w:rPr>
+        <w:t>3</w:t>
+      </w:r>
+      <w:r>
+        <w:rPr>
+          <w:rFonts w:ascii="Calibri" w:eastAsia="Times New Roman" w:hAnsi="Calibri" w:cs="Times New Roman"/>
+          <w:color w:val="000000"/>
+        </w:rPr>
+        <w:t>.</w:t>
       </w:r>
     </w:p>
     <w:p>
@@ -1607,8 +1687,9 @@
                 <w:sz w:val="20"/>
                 <w:szCs w:val="20"/>
               </w:rPr>
-              <w:t>BetterBase</w:t>
-            </w:r>
+              <w:t>BetterBaseline</w:t>
+            </w:r>
+            <w:proofErr w:type="spellEnd"/>
             <w:r>
               <w:rPr>
                 <w:rFonts w:asciiTheme="majorHAnsi" w:eastAsia="Times New Roman" w:hAnsiTheme="majorHAnsi" w:cs="Times New Roman"/>
@@ -1617,7 +1698,18 @@
                 <w:sz w:val="20"/>
                 <w:szCs w:val="20"/>
               </w:rPr>
-              <w:t>line</w:t>
+              <w:t xml:space="preserve"> (</w:t>
+            </w:r>
+            <w:proofErr w:type="spellStart"/>
+            <w:r>
+              <w:rPr>
+                <w:rFonts w:asciiTheme="majorHAnsi" w:eastAsia="Times New Roman" w:hAnsiTheme="majorHAnsi" w:cs="Times New Roman"/>
+                <w:b/>
+                <w:color w:val="000000"/>
+                <w:sz w:val="20"/>
+                <w:szCs w:val="20"/>
+              </w:rPr>
+              <w:t>Dev</w:t>
             </w:r>
             <w:proofErr w:type="spellEnd"/>
             <w:r>
@@ -1628,28 +1720,6 @@
                 <w:sz w:val="20"/>
                 <w:szCs w:val="20"/>
               </w:rPr>
-              <w:t xml:space="preserve"> (</w:t>
-            </w:r>
-            <w:proofErr w:type="spellStart"/>
-            <w:r>
-              <w:rPr>
-                <w:rFonts w:asciiTheme="majorHAnsi" w:eastAsia="Times New Roman" w:hAnsiTheme="majorHAnsi" w:cs="Times New Roman"/>
-                <w:b/>
-                <w:color w:val="000000"/>
-                <w:sz w:val="20"/>
-                <w:szCs w:val="20"/>
-              </w:rPr>
-              <w:t>Dev</w:t>
-            </w:r>
-            <w:proofErr w:type="spellEnd"/>
-            <w:r>
-              <w:rPr>
-                <w:rFonts w:asciiTheme="majorHAnsi" w:eastAsia="Times New Roman" w:hAnsiTheme="majorHAnsi" w:cs="Times New Roman"/>
-                <w:b/>
-                <w:color w:val="000000"/>
-                <w:sz w:val="20"/>
-                <w:szCs w:val="20"/>
-              </w:rPr>
               <w:t>)</w:t>
             </w:r>
           </w:p>
@@ -1672,7 +1742,88 @@
             </w:pPr>
             <w:r>
               <w:rPr>
-                <w:rFonts w:asciiTheme="majorHAnsi" w:eastAsia="Times New Roman" w:hAnsiTheme="majorHAnsi" w:cs="Times New Roman"/>
+                <w:rFonts w:ascii="Calibri" w:eastAsia="Times New Roman" w:hAnsi="Calibri" w:cs="Times New Roman"/>
+                <w:color w:val="000000"/>
+                <w:sz w:val="20"/>
+                <w:szCs w:val="20"/>
+              </w:rPr>
+              <w:t>80%</w:t>
+            </w:r>
+          </w:p>
+        </w:tc>
+        <w:tc>
+          <w:tcPr>
+            <w:tcW w:w="1229" w:type="dxa"/>
+            <w:noWrap/>
+            <w:vAlign w:val="bottom"/>
+          </w:tcPr>
+          <w:p>
+            <w:pPr>
+              <w:jc w:val="center"/>
+              <w:rPr>
+                <w:rFonts w:asciiTheme="majorHAnsi" w:eastAsia="Times New Roman" w:hAnsiTheme="majorHAnsi" w:cs="Times New Roman"/>
+                <w:color w:val="000000"/>
+                <w:sz w:val="20"/>
+                <w:szCs w:val="20"/>
+              </w:rPr>
+            </w:pPr>
+            <w:r>
+              <w:rPr>
+                <w:rFonts w:ascii="Calibri" w:eastAsia="Times New Roman" w:hAnsi="Calibri" w:cs="Times New Roman"/>
+                <w:color w:val="000000"/>
+                <w:sz w:val="20"/>
+                <w:szCs w:val="20"/>
+              </w:rPr>
+              <w:t>60%</w:t>
+            </w:r>
+          </w:p>
+        </w:tc>
+        <w:tc>
+          <w:tcPr>
+            <w:tcW w:w="1229" w:type="dxa"/>
+            <w:noWrap/>
+            <w:vAlign w:val="bottom"/>
+          </w:tcPr>
+          <w:p>
+            <w:pPr>
+              <w:jc w:val="center"/>
+              <w:rPr>
+                <w:rFonts w:asciiTheme="majorHAnsi" w:eastAsia="Times New Roman" w:hAnsiTheme="majorHAnsi" w:cs="Times New Roman"/>
+                <w:color w:val="000000"/>
+                <w:sz w:val="20"/>
+                <w:szCs w:val="20"/>
+              </w:rPr>
+            </w:pPr>
+            <w:r>
+              <w:rPr>
+                <w:rFonts w:ascii="Calibri" w:eastAsia="Times New Roman" w:hAnsi="Calibri" w:cs="Times New Roman"/>
+                <w:color w:val="000000"/>
+                <w:sz w:val="20"/>
+                <w:szCs w:val="20"/>
+              </w:rPr>
+              <w:t>69%</w:t>
+            </w:r>
+          </w:p>
+        </w:tc>
+        <w:tc>
+          <w:tcPr>
+            <w:tcW w:w="1229" w:type="dxa"/>
+            <w:noWrap/>
+            <w:vAlign w:val="bottom"/>
+          </w:tcPr>
+          <w:p>
+            <w:pPr>
+              <w:jc w:val="center"/>
+              <w:rPr>
+                <w:rFonts w:asciiTheme="majorHAnsi" w:eastAsia="Times New Roman" w:hAnsiTheme="majorHAnsi" w:cs="Times New Roman"/>
+                <w:color w:val="000000"/>
+                <w:sz w:val="20"/>
+                <w:szCs w:val="20"/>
+              </w:rPr>
+            </w:pPr>
+            <w:r>
+              <w:rPr>
+                <w:rFonts w:ascii="Calibri" w:eastAsia="Times New Roman" w:hAnsi="Calibri" w:cs="Times New Roman"/>
                 <w:color w:val="000000"/>
                 <w:sz w:val="20"/>
                 <w:szCs w:val="20"/>
@@ -1699,12 +1850,12 @@
             </w:pPr>
             <w:r>
               <w:rPr>
-                <w:rFonts w:asciiTheme="majorHAnsi" w:eastAsia="Times New Roman" w:hAnsiTheme="majorHAnsi" w:cs="Times New Roman"/>
-                <w:color w:val="000000"/>
-                <w:sz w:val="20"/>
-                <w:szCs w:val="20"/>
-              </w:rPr>
-              <w:t>60%</w:t>
+                <w:rFonts w:ascii="Calibri" w:eastAsia="Times New Roman" w:hAnsi="Calibri" w:cs="Times New Roman"/>
+                <w:color w:val="000000"/>
+                <w:sz w:val="20"/>
+                <w:szCs w:val="20"/>
+              </w:rPr>
+              <w:t>51%</w:t>
             </w:r>
           </w:p>
         </w:tc>
@@ -1726,88 +1877,7 @@
             </w:pPr>
             <w:r>
               <w:rPr>
-                <w:rFonts w:asciiTheme="majorHAnsi" w:eastAsia="Times New Roman" w:hAnsiTheme="majorHAnsi" w:cs="Times New Roman"/>
-                <w:color w:val="000000"/>
-                <w:sz w:val="20"/>
-                <w:szCs w:val="20"/>
-              </w:rPr>
-              <w:t>70%</w:t>
-            </w:r>
-          </w:p>
-        </w:tc>
-        <w:tc>
-          <w:tcPr>
-            <w:tcW w:w="1229" w:type="dxa"/>
-            <w:noWrap/>
-            <w:vAlign w:val="bottom"/>
-          </w:tcPr>
-          <w:p>
-            <w:pPr>
-              <w:jc w:val="center"/>
-              <w:rPr>
-                <w:rFonts w:asciiTheme="majorHAnsi" w:eastAsia="Times New Roman" w:hAnsiTheme="majorHAnsi" w:cs="Times New Roman"/>
-                <w:color w:val="000000"/>
-                <w:sz w:val="20"/>
-                <w:szCs w:val="20"/>
-              </w:rPr>
-            </w:pPr>
-            <w:r>
-              <w:rPr>
-                <w:rFonts w:asciiTheme="majorHAnsi" w:eastAsia="Times New Roman" w:hAnsiTheme="majorHAnsi" w:cs="Times New Roman"/>
-                <w:color w:val="000000"/>
-                <w:sz w:val="20"/>
-                <w:szCs w:val="20"/>
-              </w:rPr>
-              <w:t>83%</w:t>
-            </w:r>
-          </w:p>
-        </w:tc>
-        <w:tc>
-          <w:tcPr>
-            <w:tcW w:w="1229" w:type="dxa"/>
-            <w:noWrap/>
-            <w:vAlign w:val="bottom"/>
-          </w:tcPr>
-          <w:p>
-            <w:pPr>
-              <w:jc w:val="center"/>
-              <w:rPr>
-                <w:rFonts w:asciiTheme="majorHAnsi" w:eastAsia="Times New Roman" w:hAnsiTheme="majorHAnsi" w:cs="Times New Roman"/>
-                <w:color w:val="000000"/>
-                <w:sz w:val="20"/>
-                <w:szCs w:val="20"/>
-              </w:rPr>
-            </w:pPr>
-            <w:r>
-              <w:rPr>
-                <w:rFonts w:asciiTheme="majorHAnsi" w:eastAsia="Times New Roman" w:hAnsiTheme="majorHAnsi" w:cs="Times New Roman"/>
-                <w:color w:val="000000"/>
-                <w:sz w:val="20"/>
-                <w:szCs w:val="20"/>
-              </w:rPr>
-              <w:t>51%</w:t>
-            </w:r>
-          </w:p>
-        </w:tc>
-        <w:tc>
-          <w:tcPr>
-            <w:tcW w:w="1229" w:type="dxa"/>
-            <w:noWrap/>
-            <w:vAlign w:val="bottom"/>
-          </w:tcPr>
-          <w:p>
-            <w:pPr>
-              <w:jc w:val="center"/>
-              <w:rPr>
-                <w:rFonts w:asciiTheme="majorHAnsi" w:eastAsia="Times New Roman" w:hAnsiTheme="majorHAnsi" w:cs="Times New Roman"/>
-                <w:color w:val="000000"/>
-                <w:sz w:val="20"/>
-                <w:szCs w:val="20"/>
-              </w:rPr>
-            </w:pPr>
-            <w:r>
-              <w:rPr>
-                <w:rFonts w:asciiTheme="majorHAnsi" w:eastAsia="Times New Roman" w:hAnsiTheme="majorHAnsi" w:cs="Times New Roman"/>
+                <w:rFonts w:ascii="Calibri" w:eastAsia="Times New Roman" w:hAnsi="Calibri" w:cs="Times New Roman"/>
                 <w:color w:val="000000"/>
                 <w:sz w:val="20"/>
                 <w:szCs w:val="20"/>
@@ -1881,12 +1951,12 @@
             </w:pPr>
             <w:r>
               <w:rPr>
-                <w:rFonts w:asciiTheme="majorHAnsi" w:eastAsia="Times New Roman" w:hAnsiTheme="majorHAnsi" w:cs="Times New Roman"/>
-                <w:color w:val="000000"/>
-                <w:sz w:val="20"/>
-                <w:szCs w:val="20"/>
-              </w:rPr>
-              <w:t>85%</w:t>
+                <w:rFonts w:ascii="Calibri" w:eastAsia="Times New Roman" w:hAnsi="Calibri" w:cs="Times New Roman"/>
+                <w:color w:val="000000"/>
+                <w:sz w:val="20"/>
+                <w:szCs w:val="20"/>
+              </w:rPr>
+              <w:t>82%</w:t>
             </w:r>
           </w:p>
         </w:tc>
@@ -1908,7 +1978,7 @@
             </w:pPr>
             <w:r>
               <w:rPr>
-                <w:rFonts w:asciiTheme="majorHAnsi" w:eastAsia="Times New Roman" w:hAnsiTheme="majorHAnsi" w:cs="Times New Roman"/>
+                <w:rFonts w:ascii="Calibri" w:eastAsia="Times New Roman" w:hAnsi="Calibri" w:cs="Times New Roman"/>
                 <w:color w:val="000000"/>
                 <w:sz w:val="20"/>
                 <w:szCs w:val="20"/>
@@ -1935,12 +2005,12 @@
             </w:pPr>
             <w:r>
               <w:rPr>
-                <w:rFonts w:asciiTheme="majorHAnsi" w:eastAsia="Times New Roman" w:hAnsiTheme="majorHAnsi" w:cs="Times New Roman"/>
-                <w:color w:val="000000"/>
-                <w:sz w:val="20"/>
-                <w:szCs w:val="20"/>
-              </w:rPr>
-              <w:t>69%</w:t>
+                <w:rFonts w:ascii="Calibri" w:eastAsia="Times New Roman" w:hAnsi="Calibri" w:cs="Times New Roman"/>
+                <w:color w:val="000000"/>
+                <w:sz w:val="20"/>
+                <w:szCs w:val="20"/>
+              </w:rPr>
+              <w:t>68%</w:t>
             </w:r>
           </w:p>
         </w:tc>
@@ -1962,7 +2032,7 @@
             </w:pPr>
             <w:r>
               <w:rPr>
-                <w:rFonts w:asciiTheme="majorHAnsi" w:eastAsia="Times New Roman" w:hAnsiTheme="majorHAnsi" w:cs="Times New Roman"/>
+                <w:rFonts w:ascii="Calibri" w:eastAsia="Times New Roman" w:hAnsi="Calibri" w:cs="Times New Roman"/>
                 <w:color w:val="000000"/>
                 <w:sz w:val="20"/>
                 <w:szCs w:val="20"/>
@@ -1989,7 +2059,7 @@
             </w:pPr>
             <w:r>
               <w:rPr>
-                <w:rFonts w:asciiTheme="majorHAnsi" w:eastAsia="Times New Roman" w:hAnsiTheme="majorHAnsi" w:cs="Times New Roman"/>
+                <w:rFonts w:ascii="Calibri" w:eastAsia="Times New Roman" w:hAnsi="Calibri" w:cs="Times New Roman"/>
                 <w:color w:val="000000"/>
                 <w:sz w:val="20"/>
                 <w:szCs w:val="20"/>
@@ -2016,7 +2086,7 @@
             </w:pPr>
             <w:r>
               <w:rPr>
-                <w:rFonts w:asciiTheme="majorHAnsi" w:eastAsia="Times New Roman" w:hAnsiTheme="majorHAnsi" w:cs="Times New Roman"/>
+                <w:rFonts w:ascii="Calibri" w:eastAsia="Times New Roman" w:hAnsi="Calibri" w:cs="Times New Roman"/>
                 <w:color w:val="000000"/>
                 <w:sz w:val="20"/>
                 <w:szCs w:val="20"/>
@@ -2088,7 +2158,21 @@
           <w:rFonts w:ascii="Calibri" w:eastAsia="Times New Roman" w:hAnsi="Calibri" w:cs="Times New Roman"/>
           <w:color w:val="000000"/>
         </w:rPr>
-        <w:t>explored a rule-based model, which consists of a number of different rules that can build on each other to achieve the maximum performance. Generally, more precise rules are used early on to begin building meaningful clusters of entities and more lax rules are added at the end to take advantage of precise clusters. Lax rules are not added up-front as this can cascade errors through all the remaining steps and reduce performance.</w:t>
+        <w:t xml:space="preserve">explored a rule-based model, which consists of a number of different rules that can build on each other to achieve the maximum performance. Generally, more precise rules are used early on to begin building meaningful clusters of entities and more lax rules are added at the end to take advantage of </w:t>
+      </w:r>
+      <w:r>
+        <w:rPr>
+          <w:rFonts w:ascii="Calibri" w:eastAsia="Times New Roman" w:hAnsi="Calibri" w:cs="Times New Roman"/>
+          <w:color w:val="000000"/>
+        </w:rPr>
+        <w:t>additional information added by the more precise rules</w:t>
+      </w:r>
+      <w:r>
+        <w:rPr>
+          <w:rFonts w:ascii="Calibri" w:eastAsia="Times New Roman" w:hAnsi="Calibri" w:cs="Times New Roman"/>
+          <w:color w:val="000000"/>
+        </w:rPr>
+        <w:t>. Lax rules are not added up-front as this can cascade errors through all the remaining steps and reduce performance.</w:t>
       </w:r>
     </w:p>
     <w:p>
@@ -2112,15 +2196,14 @@
           <w:rFonts w:ascii="Calibri" w:eastAsia="Times New Roman" w:hAnsi="Calibri" w:cs="Times New Roman"/>
           <w:color w:val="000000"/>
         </w:rPr>
-        <w:t xml:space="preserve">help decide which features are important and include interactions between </w:t>
-      </w:r>
-      <w:r>
-        <w:rPr>
-          <w:rFonts w:ascii="Calibri" w:eastAsia="Times New Roman" w:hAnsi="Calibri" w:cs="Times New Roman"/>
-          <w:color w:val="000000"/>
-        </w:rPr>
-        <w:lastRenderedPageBreak/>
-        <w:t xml:space="preserve">different features. However, the downside is it becomes more difficult to have features that build upon each other like a rule-based system, and it is also more difficult to include subject-matter expertise. </w:t>
+        <w:t>help decide which features are important and include interactions between different features. However, the downside is it becomes more difficult to have features that build upon each other like a rule-based system, and it is also more difficult to include subject-matter expertise.</w:t>
+      </w:r>
+      <w:r>
+        <w:rPr>
+          <w:rFonts w:ascii="Calibri" w:eastAsia="Times New Roman" w:hAnsi="Calibri" w:cs="Times New Roman"/>
+          <w:color w:val="000000"/>
+        </w:rPr>
+        <w:t xml:space="preserve"> </w:t>
       </w:r>
     </w:p>
     <w:p/>
@@ -2156,6 +2239,14 @@
         </w:rPr>
         <w:t>Features</w:t>
       </w:r>
+      <w:r>
+        <w:rPr>
+          <w:rFonts w:ascii="Calibri" w:eastAsia="Times New Roman" w:hAnsi="Calibri" w:cs="Times New Roman"/>
+          <w:b/>
+          <w:color w:val="000000"/>
+        </w:rPr>
+        <w:t xml:space="preserve"> – Rule Based</w:t>
+      </w:r>
     </w:p>
     <w:p/>
     <w:p>
@@ -2172,6 +2263,99 @@
         </w:rPr>
         <w:t>For the rule-based system, we implemented a system similar in spirit to the multi-pass sieve Stanford system, which begins with high precision rules and moves to more relaxed ones later in the sieve.</w:t>
       </w:r>
+      <w:r>
+        <w:rPr>
+          <w:rFonts w:ascii="Calibri" w:eastAsia="Times New Roman" w:hAnsi="Calibri" w:cs="Times New Roman"/>
+          <w:color w:val="000000"/>
+        </w:rPr>
+        <w:t xml:space="preserve"> We leveraged two papers on Stanford’s multi-pass sieve systems</w:t>
+      </w:r>
+      <w:r>
+        <w:rPr>
+          <w:rFonts w:ascii="Calibri" w:eastAsia="Times New Roman" w:hAnsi="Calibri" w:cs="Times New Roman"/>
+          <w:color w:val="000000"/>
+        </w:rPr>
+        <w:t xml:space="preserve"> for potential features (</w:t>
+      </w:r>
+      <w:proofErr w:type="spellStart"/>
+      <w:r>
+        <w:rPr>
+          <w:rFonts w:ascii="Calibri" w:eastAsia="Times New Roman" w:hAnsi="Calibri" w:cs="Times New Roman"/>
+          <w:color w:val="000000"/>
+        </w:rPr>
+        <w:t>Raghunathan</w:t>
+      </w:r>
+      <w:proofErr w:type="spellEnd"/>
+      <w:r>
+        <w:rPr>
+          <w:rFonts w:ascii="Calibri" w:eastAsia="Times New Roman" w:hAnsi="Calibri" w:cs="Times New Roman"/>
+          <w:color w:val="000000"/>
+        </w:rPr>
+        <w:t xml:space="preserve"> 2010 and Lee 2011</w:t>
+      </w:r>
+      <w:r>
+        <w:rPr>
+          <w:rFonts w:ascii="Calibri" w:eastAsia="Times New Roman" w:hAnsi="Calibri" w:cs="Times New Roman"/>
+          <w:color w:val="000000"/>
+        </w:rPr>
+        <w:t>)</w:t>
+      </w:r>
+      <w:r>
+        <w:rPr>
+          <w:rFonts w:ascii="Calibri" w:eastAsia="Times New Roman" w:hAnsi="Calibri" w:cs="Times New Roman"/>
+          <w:color w:val="000000"/>
+        </w:rPr>
+        <w:t>.</w:t>
+      </w:r>
+      <w:r>
+        <w:rPr>
+          <w:rFonts w:ascii="Calibri" w:eastAsia="Times New Roman" w:hAnsi="Calibri" w:cs="Times New Roman"/>
+          <w:color w:val="000000"/>
+        </w:rPr>
+        <w:t xml:space="preserve"> We also focused </w:t>
+      </w:r>
+      <w:r>
+        <w:rPr>
+          <w:rFonts w:ascii="Calibri" w:eastAsia="Times New Roman" w:hAnsi="Calibri" w:cs="Times New Roman"/>
+          <w:color w:val="000000"/>
+        </w:rPr>
+        <w:t xml:space="preserve">our efforts primarily on improving the training </w:t>
+      </w:r>
+      <w:r>
+        <w:rPr>
+          <w:rFonts w:ascii="Calibri" w:eastAsia="Times New Roman" w:hAnsi="Calibri" w:cs="Times New Roman"/>
+          <w:color w:val="000000"/>
+        </w:rPr>
+        <w:t>scores</w:t>
+      </w:r>
+      <w:r>
+        <w:rPr>
+          <w:rFonts w:ascii="Calibri" w:eastAsia="Times New Roman" w:hAnsi="Calibri" w:cs="Times New Roman"/>
+          <w:color w:val="000000"/>
+        </w:rPr>
+        <w:t xml:space="preserve"> </w:t>
+      </w:r>
+      <w:r>
+        <w:rPr>
+          <w:rFonts w:ascii="Calibri" w:eastAsia="Times New Roman" w:hAnsi="Calibri" w:cs="Times New Roman"/>
+          <w:color w:val="000000"/>
+        </w:rPr>
+        <w:t>because</w:t>
+      </w:r>
+      <w:r>
+        <w:rPr>
+          <w:rFonts w:ascii="Calibri" w:eastAsia="Times New Roman" w:hAnsi="Calibri" w:cs="Times New Roman"/>
+          <w:color w:val="000000"/>
+        </w:rPr>
+        <w:t xml:space="preserve"> </w:t>
+      </w:r>
+      <w:r>
+        <w:rPr>
+          <w:rFonts w:ascii="Calibri" w:eastAsia="Times New Roman" w:hAnsi="Calibri" w:cs="Times New Roman"/>
+          <w:color w:val="000000"/>
+        </w:rPr>
+        <w:t>there were 1,600 training samples but only 63 development samples, which we found prone to excessive noise.</w:t>
+      </w:r>
     </w:p>
     <w:p>
       <w:pPr>
@@ -2193,21 +2377,214 @@
           <w:rFonts w:ascii="Calibri" w:eastAsia="Times New Roman" w:hAnsi="Calibri" w:cs="Times New Roman"/>
           <w:color w:val="000000"/>
         </w:rPr>
-        <w:t xml:space="preserve">We began our sieve with an exact string match, but learning from our baseline, we excluded any pronouns matches, which keeps precision very high. Afterwards, we implemented an acronym match that checks for the capitalized first-letters from one mention in another, which </w:t>
-      </w:r>
-      <w:r>
-        <w:rPr>
-          <w:rFonts w:ascii="Calibri" w:eastAsia="Times New Roman" w:hAnsi="Calibri" w:cs="Times New Roman"/>
-          <w:color w:val="000000"/>
-        </w:rPr>
-        <w:t>caught</w:t>
-      </w:r>
-      <w:r>
-        <w:rPr>
-          <w:rFonts w:ascii="Calibri" w:eastAsia="Times New Roman" w:hAnsi="Calibri" w:cs="Times New Roman"/>
-          <w:color w:val="000000"/>
-        </w:rPr>
-        <w:t xml:space="preserve"> common errors in the training data like “the United Nations” and “UN” not being exact matches. After excluding any 1 letter “acronyms”, we found this rule gave high precision and a slight recall boost.</w:t>
+        <w:t>We began our sieve with an exact string match, but learning from our baseline, we excluded any pronouns matches, which keeps precision very high</w:t>
+      </w:r>
+      <w:r>
+        <w:rPr>
+          <w:rFonts w:ascii="Calibri" w:eastAsia="Times New Roman" w:hAnsi="Calibri" w:cs="Times New Roman"/>
+          <w:color w:val="000000"/>
+        </w:rPr>
+        <w:t xml:space="preserve"> (</w:t>
+      </w:r>
+      <w:r>
+        <w:rPr>
+          <w:rFonts w:ascii="Calibri" w:eastAsia="Times New Roman" w:hAnsi="Calibri" w:cs="Times New Roman"/>
+          <w:color w:val="000000"/>
+        </w:rPr>
+        <w:t>99.2% B</w:t>
+      </w:r>
+      <w:r>
+        <w:rPr>
+          <w:rFonts w:ascii="Calibri" w:eastAsia="Times New Roman" w:hAnsi="Calibri" w:cs="Times New Roman"/>
+          <w:color w:val="000000"/>
+          <w:vertAlign w:val="superscript"/>
+        </w:rPr>
+        <w:t>3</w:t>
+      </w:r>
+      <w:r>
+        <w:rPr>
+          <w:rFonts w:ascii="Calibri" w:eastAsia="Times New Roman" w:hAnsi="Calibri" w:cs="Times New Roman"/>
+          <w:color w:val="000000"/>
+        </w:rPr>
+        <w:t>)</w:t>
+      </w:r>
+      <w:r>
+        <w:rPr>
+          <w:rFonts w:ascii="Calibri" w:eastAsia="Times New Roman" w:hAnsi="Calibri" w:cs="Times New Roman"/>
+          <w:color w:val="000000"/>
+        </w:rPr>
+        <w:t>. Afterwards, we implemented an acronym match that checks for the capitalized first-letters from one ment</w:t>
+      </w:r>
+      <w:r>
+        <w:rPr>
+          <w:rFonts w:ascii="Calibri" w:eastAsia="Times New Roman" w:hAnsi="Calibri" w:cs="Times New Roman"/>
+          <w:color w:val="000000"/>
+        </w:rPr>
+        <w:t xml:space="preserve">ion in another. This helped catch </w:t>
+      </w:r>
+      <w:r>
+        <w:rPr>
+          <w:rFonts w:ascii="Calibri" w:eastAsia="Times New Roman" w:hAnsi="Calibri" w:cs="Times New Roman"/>
+          <w:color w:val="000000"/>
+        </w:rPr>
+        <w:t>common errors</w:t>
+      </w:r>
+      <w:r>
+        <w:rPr>
+          <w:rFonts w:ascii="Calibri" w:eastAsia="Times New Roman" w:hAnsi="Calibri" w:cs="Times New Roman"/>
+          <w:color w:val="000000"/>
+        </w:rPr>
+        <w:t xml:space="preserve"> we found</w:t>
+      </w:r>
+      <w:r>
+        <w:rPr>
+          <w:rFonts w:ascii="Calibri" w:eastAsia="Times New Roman" w:hAnsi="Calibri" w:cs="Times New Roman"/>
+          <w:color w:val="000000"/>
+        </w:rPr>
+        <w:t xml:space="preserve"> in the training data like “</w:t>
+      </w:r>
+      <w:r>
+        <w:rPr>
+          <w:rFonts w:ascii="Calibri" w:eastAsia="Times New Roman" w:hAnsi="Calibri" w:cs="Times New Roman"/>
+          <w:color w:val="000000"/>
+        </w:rPr>
+        <w:t>Taipei International Book Exhibition</w:t>
+      </w:r>
+      <w:r>
+        <w:rPr>
+          <w:rFonts w:ascii="Calibri" w:eastAsia="Times New Roman" w:hAnsi="Calibri" w:cs="Times New Roman"/>
+          <w:color w:val="000000"/>
+        </w:rPr>
+        <w:t>” and “</w:t>
+      </w:r>
+      <w:r>
+        <w:rPr>
+          <w:rFonts w:ascii="Calibri" w:eastAsia="Times New Roman" w:hAnsi="Calibri" w:cs="Times New Roman"/>
+          <w:color w:val="000000"/>
+        </w:rPr>
+        <w:t>TIBE</w:t>
+      </w:r>
+      <w:r>
+        <w:rPr>
+          <w:rFonts w:ascii="Calibri" w:eastAsia="Times New Roman" w:hAnsi="Calibri" w:cs="Times New Roman"/>
+          <w:color w:val="000000"/>
+        </w:rPr>
+        <w:t>” not being exact matches</w:t>
+      </w:r>
+      <w:r>
+        <w:rPr>
+          <w:rFonts w:ascii="Calibri" w:eastAsia="Times New Roman" w:hAnsi="Calibri" w:cs="Times New Roman"/>
+          <w:color w:val="000000"/>
+        </w:rPr>
+        <w:t>, but also introduced some errors like “peace talks sponsored by the United Nations” matching with “the UN” itself</w:t>
+      </w:r>
+      <w:r>
+        <w:rPr>
+          <w:rFonts w:ascii="Calibri" w:eastAsia="Times New Roman" w:hAnsi="Calibri" w:cs="Times New Roman"/>
+          <w:color w:val="000000"/>
+        </w:rPr>
+        <w:t xml:space="preserve">. </w:t>
+      </w:r>
+      <w:r>
+        <w:rPr>
+          <w:rFonts w:ascii="Calibri" w:eastAsia="Times New Roman" w:hAnsi="Calibri" w:cs="Times New Roman"/>
+          <w:color w:val="000000"/>
+        </w:rPr>
+        <w:t>However, a</w:t>
+      </w:r>
+      <w:r>
+        <w:rPr>
+          <w:rFonts w:ascii="Calibri" w:eastAsia="Times New Roman" w:hAnsi="Calibri" w:cs="Times New Roman"/>
+          <w:color w:val="000000"/>
+        </w:rPr>
+        <w:t xml:space="preserve">fter excluding any 1 letter “acronyms”, we found this rule </w:t>
+      </w:r>
+      <w:r>
+        <w:rPr>
+          <w:rFonts w:ascii="Calibri" w:eastAsia="Times New Roman" w:hAnsi="Calibri" w:cs="Times New Roman"/>
+          <w:color w:val="000000"/>
+        </w:rPr>
+        <w:t>maintained</w:t>
+      </w:r>
+      <w:r>
+        <w:rPr>
+          <w:rFonts w:ascii="Calibri" w:eastAsia="Times New Roman" w:hAnsi="Calibri" w:cs="Times New Roman"/>
+          <w:color w:val="000000"/>
+        </w:rPr>
+        <w:t xml:space="preserve"> high precision</w:t>
+      </w:r>
+      <w:r>
+        <w:rPr>
+          <w:rFonts w:ascii="Calibri" w:eastAsia="Times New Roman" w:hAnsi="Calibri" w:cs="Times New Roman"/>
+          <w:color w:val="000000"/>
+        </w:rPr>
+        <w:t xml:space="preserve"> (99.0% B</w:t>
+      </w:r>
+      <w:r>
+        <w:rPr>
+          <w:rFonts w:ascii="Calibri" w:eastAsia="Times New Roman" w:hAnsi="Calibri" w:cs="Times New Roman"/>
+          <w:color w:val="000000"/>
+          <w:vertAlign w:val="superscript"/>
+        </w:rPr>
+        <w:t>3</w:t>
+      </w:r>
+      <w:r>
+        <w:rPr>
+          <w:rFonts w:ascii="Calibri" w:eastAsia="Times New Roman" w:hAnsi="Calibri" w:cs="Times New Roman"/>
+          <w:color w:val="000000"/>
+        </w:rPr>
+        <w:t>)</w:t>
+      </w:r>
+      <w:r>
+        <w:rPr>
+          <w:rFonts w:ascii="Calibri" w:eastAsia="Times New Roman" w:hAnsi="Calibri" w:cs="Times New Roman"/>
+          <w:color w:val="000000"/>
+        </w:rPr>
+        <w:t xml:space="preserve"> and a slight recall boost</w:t>
+      </w:r>
+      <w:r>
+        <w:rPr>
+          <w:rFonts w:ascii="Calibri" w:eastAsia="Times New Roman" w:hAnsi="Calibri" w:cs="Times New Roman"/>
+          <w:color w:val="000000"/>
+        </w:rPr>
+        <w:t xml:space="preserve"> (0.11% B</w:t>
+      </w:r>
+      <w:r>
+        <w:rPr>
+          <w:rFonts w:ascii="Calibri" w:eastAsia="Times New Roman" w:hAnsi="Calibri" w:cs="Times New Roman"/>
+          <w:color w:val="000000"/>
+          <w:vertAlign w:val="superscript"/>
+        </w:rPr>
+        <w:t>3</w:t>
+      </w:r>
+      <w:r>
+        <w:rPr>
+          <w:rFonts w:ascii="Calibri" w:eastAsia="Times New Roman" w:hAnsi="Calibri" w:cs="Times New Roman"/>
+          <w:color w:val="000000"/>
+        </w:rPr>
+        <w:t>) for a 0.08% boost in B</w:t>
+      </w:r>
+      <w:r>
+        <w:rPr>
+          <w:rFonts w:ascii="Calibri" w:eastAsia="Times New Roman" w:hAnsi="Calibri" w:cs="Times New Roman"/>
+          <w:color w:val="000000"/>
+          <w:vertAlign w:val="superscript"/>
+        </w:rPr>
+        <w:t>3</w:t>
+      </w:r>
+      <w:r>
+        <w:rPr>
+          <w:rFonts w:ascii="Calibri" w:eastAsia="Times New Roman" w:hAnsi="Calibri" w:cs="Times New Roman"/>
+          <w:color w:val="000000"/>
+        </w:rPr>
+        <w:t xml:space="preserve"> F1</w:t>
+      </w:r>
+      <w:r>
+        <w:rPr>
+          <w:rFonts w:ascii="Calibri" w:eastAsia="Times New Roman" w:hAnsi="Calibri" w:cs="Times New Roman"/>
+          <w:color w:val="000000"/>
+        </w:rPr>
+        <w:t>.</w:t>
       </w:r>
     </w:p>
     <w:p>
@@ -2230,7 +2607,21 @@
           <w:rFonts w:ascii="Calibri" w:eastAsia="Times New Roman" w:hAnsi="Calibri" w:cs="Times New Roman"/>
           <w:color w:val="000000"/>
         </w:rPr>
-        <w:t>We then tried a simple rule to capture appositive constructs, but we found this actually reduced model performance due to many appositive-like constructs. For example, TV anchors often state their employer after their name like “</w:t>
+        <w:t>We then tried a simple rule to capture appositive constructs, but we found this actually reduced model performance due to many appositive-</w:t>
+      </w:r>
+      <w:r>
+        <w:rPr>
+          <w:rFonts w:ascii="Calibri" w:eastAsia="Times New Roman" w:hAnsi="Calibri" w:cs="Times New Roman"/>
+          <w:color w:val="000000"/>
+        </w:rPr>
+        <w:t>looking</w:t>
+      </w:r>
+      <w:r>
+        <w:rPr>
+          <w:rFonts w:ascii="Calibri" w:eastAsia="Times New Roman" w:hAnsi="Calibri" w:cs="Times New Roman"/>
+          <w:color w:val="000000"/>
+        </w:rPr>
+        <w:t xml:space="preserve"> constructs. For example, TV anchors often state their employer after their name like “</w:t>
       </w:r>
       <w:r>
         <w:rPr>
@@ -2244,7 +2635,56 @@
           <w:rFonts w:ascii="Calibri" w:eastAsia="Times New Roman" w:hAnsi="Calibri" w:cs="Times New Roman"/>
           <w:color w:val="000000"/>
         </w:rPr>
-        <w:t>, CNN,” and lists of items like “John, Tom, Mary, …”. Additional restrictions like requiring a named-entity match improved the rule but not sufficiently enough to include in the final model.</w:t>
+        <w:t>, CNN,” and lists of items like “John, Tom, Mary, …”. Additional restrictions like requiring a named</w:t>
+      </w:r>
+      <w:r>
+        <w:rPr>
+          <w:rFonts w:ascii="Calibri" w:eastAsia="Times New Roman" w:hAnsi="Calibri" w:cs="Times New Roman"/>
+          <w:color w:val="000000"/>
+        </w:rPr>
+        <w:t xml:space="preserve">-entity match improved the accuracy of the rule, but further refinement </w:t>
+      </w:r>
+      <w:r>
+        <w:rPr>
+          <w:rFonts w:ascii="Calibri" w:eastAsia="Times New Roman" w:hAnsi="Calibri" w:cs="Times New Roman"/>
+          <w:color w:val="000000"/>
+        </w:rPr>
+        <w:t>appears</w:t>
+      </w:r>
+      <w:r>
+        <w:rPr>
+          <w:rFonts w:ascii="Calibri" w:eastAsia="Times New Roman" w:hAnsi="Calibri" w:cs="Times New Roman"/>
+          <w:color w:val="000000"/>
+        </w:rPr>
+        <w:t xml:space="preserve"> necessary to provide a </w:t>
+      </w:r>
+      <w:r>
+        <w:rPr>
+          <w:rFonts w:ascii="Calibri" w:eastAsia="Times New Roman" w:hAnsi="Calibri" w:cs="Times New Roman"/>
+          <w:color w:val="000000"/>
+        </w:rPr>
+        <w:t>net</w:t>
+      </w:r>
+      <w:r>
+        <w:rPr>
+          <w:rFonts w:ascii="Calibri" w:eastAsia="Times New Roman" w:hAnsi="Calibri" w:cs="Times New Roman"/>
+          <w:color w:val="000000"/>
+        </w:rPr>
+        <w:t xml:space="preserve"> </w:t>
+      </w:r>
+      <w:r>
+        <w:rPr>
+          <w:rFonts w:ascii="Calibri" w:eastAsia="Times New Roman" w:hAnsi="Calibri" w:cs="Times New Roman"/>
+          <w:color w:val="000000"/>
+        </w:rPr>
+        <w:t>boost in F1.</w:t>
+      </w:r>
+      <w:r>
+        <w:rPr>
+          <w:rFonts w:ascii="Calibri" w:eastAsia="Times New Roman" w:hAnsi="Calibri" w:cs="Times New Roman"/>
+          <w:color w:val="000000"/>
+        </w:rPr>
+        <w:t xml:space="preserve"> </w:t>
       </w:r>
     </w:p>
     <w:p>
@@ -2267,46 +2707,42 @@
           <w:rFonts w:ascii="Calibri" w:eastAsia="Times New Roman" w:hAnsi="Calibri" w:cs="Times New Roman"/>
           <w:color w:val="000000"/>
         </w:rPr>
-        <w:t xml:space="preserve">We then moved on to somewhat looser rules based around the </w:t>
-      </w:r>
-      <w:proofErr w:type="gramStart"/>
-      <w:r>
-        <w:rPr>
-          <w:rFonts w:ascii="Calibri" w:eastAsia="Times New Roman" w:hAnsi="Calibri" w:cs="Times New Roman"/>
-          <w:color w:val="000000"/>
-        </w:rPr>
-        <w:t>head-words</w:t>
-      </w:r>
-      <w:proofErr w:type="gramEnd"/>
-      <w:r>
-        <w:rPr>
-          <w:rFonts w:ascii="Calibri" w:eastAsia="Times New Roman" w:hAnsi="Calibri" w:cs="Times New Roman"/>
-          <w:color w:val="000000"/>
-        </w:rPr>
-        <w:t xml:space="preserve"> of the mention. First, we incorporated a match for mentions that had all the same words after excluding 25 of the most common stop-words. This helped capture obvious mistakes like “the Urban Institute” and “Urba</w:t>
-      </w:r>
-      <w:r>
-        <w:rPr>
-          <w:rFonts w:ascii="Calibri" w:eastAsia="Times New Roman" w:hAnsi="Calibri" w:cs="Times New Roman"/>
-          <w:color w:val="000000"/>
-        </w:rPr>
-        <w:t xml:space="preserve">n Institute” </w:t>
-      </w:r>
-      <w:proofErr w:type="gramStart"/>
-      <w:r>
-        <w:rPr>
-          <w:rFonts w:ascii="Calibri" w:eastAsia="Times New Roman" w:hAnsi="Calibri" w:cs="Times New Roman"/>
-          <w:color w:val="000000"/>
-        </w:rPr>
-        <w:t>not being</w:t>
-      </w:r>
-      <w:proofErr w:type="gramEnd"/>
-      <w:r>
-        <w:rPr>
-          <w:rFonts w:ascii="Calibri" w:eastAsia="Times New Roman" w:hAnsi="Calibri" w:cs="Times New Roman"/>
-          <w:color w:val="000000"/>
-        </w:rPr>
-        <w:t xml:space="preserve"> merged. We also added a rule to merge clusters that had mentions with the same words </w:t>
+        <w:t xml:space="preserve">We then moved on to somewhat looser rules. </w:t>
+      </w:r>
+      <w:r>
+        <w:rPr>
+          <w:rFonts w:ascii="Calibri" w:eastAsia="Times New Roman" w:hAnsi="Calibri" w:cs="Times New Roman"/>
+          <w:color w:val="000000"/>
+        </w:rPr>
+        <w:t xml:space="preserve">We </w:t>
+      </w:r>
+      <w:r>
+        <w:rPr>
+          <w:rFonts w:ascii="Calibri" w:eastAsia="Times New Roman" w:hAnsi="Calibri" w:cs="Times New Roman"/>
+          <w:color w:val="000000"/>
+        </w:rPr>
+        <w:t xml:space="preserve">started by matching </w:t>
+      </w:r>
+      <w:r>
+        <w:rPr>
+          <w:rFonts w:ascii="Calibri" w:eastAsia="Times New Roman" w:hAnsi="Calibri" w:cs="Times New Roman"/>
+          <w:color w:val="000000"/>
+        </w:rPr>
+        <w:t>mentions that had all the same words after excluding 25 of the most common stop-words. This helped capture obvious mistakes like “the Urban Institute” and “Urban Institute” not matching.</w:t>
+      </w:r>
+      <w:r>
+        <w:rPr>
+          <w:rFonts w:ascii="Calibri" w:eastAsia="Times New Roman" w:hAnsi="Calibri" w:cs="Times New Roman"/>
+          <w:color w:val="000000"/>
+        </w:rPr>
+        <w:t xml:space="preserve"> </w:t>
+      </w:r>
+      <w:r>
+        <w:rPr>
+          <w:rFonts w:ascii="Calibri" w:eastAsia="Times New Roman" w:hAnsi="Calibri" w:cs="Times New Roman"/>
+          <w:color w:val="000000"/>
+        </w:rPr>
+        <w:t xml:space="preserve">We also added a rule to merge clusters that had mentions with the same words </w:t>
       </w:r>
       <w:r>
         <w:rPr>
@@ -2321,23 +2757,78 @@
           <w:rFonts w:ascii="Calibri" w:eastAsia="Times New Roman" w:hAnsi="Calibri" w:cs="Times New Roman"/>
           <w:color w:val="000000"/>
         </w:rPr>
-        <w:t xml:space="preserve"> the </w:t>
-      </w:r>
-      <w:proofErr w:type="gramStart"/>
-      <w:r>
-        <w:rPr>
-          <w:rFonts w:ascii="Calibri" w:eastAsia="Times New Roman" w:hAnsi="Calibri" w:cs="Times New Roman"/>
-          <w:color w:val="000000"/>
-        </w:rPr>
-        <w:t>head word</w:t>
-      </w:r>
-      <w:proofErr w:type="gramEnd"/>
-      <w:r>
-        <w:rPr>
-          <w:rFonts w:ascii="Calibri" w:eastAsia="Times New Roman" w:hAnsi="Calibri" w:cs="Times New Roman"/>
-          <w:color w:val="000000"/>
-        </w:rPr>
-        <w:t xml:space="preserve">. This captured a number of issues such as more descriptive early mentions like “the bill allowing food and medicine sales” not being matched with later mentions of the same topic like “the bill”, which occurs frequently in everyday discourse. </w:t>
+        <w:t xml:space="preserve"> the head</w:t>
+      </w:r>
+      <w:r>
+        <w:rPr>
+          <w:rFonts w:ascii="Calibri" w:eastAsia="Times New Roman" w:hAnsi="Calibri" w:cs="Times New Roman"/>
+          <w:color w:val="000000"/>
+        </w:rPr>
+        <w:t>word. This captured a number of issues such as more descriptive early mentions like “the bill allowing food and medicine sales” not being matched with later mentions of</w:t>
+      </w:r>
+      <w:r>
+        <w:rPr>
+          <w:rFonts w:ascii="Calibri" w:eastAsia="Times New Roman" w:hAnsi="Calibri" w:cs="Times New Roman"/>
+          <w:color w:val="000000"/>
+        </w:rPr>
+        <w:t xml:space="preserve"> the same topic like “the bill” – a phenomenon that</w:t>
+      </w:r>
+      <w:r>
+        <w:rPr>
+          <w:rFonts w:ascii="Calibri" w:eastAsia="Times New Roman" w:hAnsi="Calibri" w:cs="Times New Roman"/>
+          <w:color w:val="000000"/>
+        </w:rPr>
+        <w:t xml:space="preserve"> occurs fre</w:t>
+      </w:r>
+      <w:r>
+        <w:rPr>
+          <w:rFonts w:ascii="Calibri" w:eastAsia="Times New Roman" w:hAnsi="Calibri" w:cs="Times New Roman"/>
+          <w:color w:val="000000"/>
+        </w:rPr>
+        <w:t>quently in</w:t>
+      </w:r>
+      <w:r>
+        <w:rPr>
+          <w:rFonts w:ascii="Calibri" w:eastAsia="Times New Roman" w:hAnsi="Calibri" w:cs="Times New Roman"/>
+          <w:color w:val="000000"/>
+        </w:rPr>
+        <w:t xml:space="preserve"> discourse. </w:t>
+      </w:r>
+      <w:r>
+        <w:rPr>
+          <w:rFonts w:ascii="Calibri" w:eastAsia="Times New Roman" w:hAnsi="Calibri" w:cs="Times New Roman"/>
+          <w:color w:val="000000"/>
+        </w:rPr>
+        <w:t xml:space="preserve">This boosted </w:t>
+      </w:r>
+      <w:r>
+        <w:rPr>
+          <w:rFonts w:ascii="Calibri" w:eastAsia="Times New Roman" w:hAnsi="Calibri" w:cs="Times New Roman"/>
+          <w:color w:val="000000"/>
+        </w:rPr>
+        <w:t>B</w:t>
+      </w:r>
+      <w:r>
+        <w:rPr>
+          <w:rFonts w:ascii="Calibri" w:eastAsia="Times New Roman" w:hAnsi="Calibri" w:cs="Times New Roman"/>
+          <w:color w:val="000000"/>
+          <w:vertAlign w:val="superscript"/>
+        </w:rPr>
+        <w:t xml:space="preserve">3 </w:t>
+      </w:r>
+      <w:r>
+        <w:rPr>
+          <w:rFonts w:ascii="Calibri" w:eastAsia="Times New Roman" w:hAnsi="Calibri" w:cs="Times New Roman"/>
+          <w:color w:val="000000"/>
+        </w:rPr>
+        <w:t>recall</w:t>
+      </w:r>
+      <w:r>
+        <w:rPr>
+          <w:rFonts w:ascii="Calibri" w:eastAsia="Times New Roman" w:hAnsi="Calibri" w:cs="Times New Roman"/>
+          <w:color w:val="000000"/>
+        </w:rPr>
+        <w:t xml:space="preserve"> from 42.1% to 43.9% but kept precision at 97.7%.</w:t>
       </w:r>
     </w:p>
     <w:p>
@@ -2360,14 +2851,14 @@
           <w:rFonts w:ascii="Calibri" w:eastAsia="Times New Roman" w:hAnsi="Calibri" w:cs="Times New Roman"/>
           <w:color w:val="000000"/>
         </w:rPr>
-        <w:t xml:space="preserve">We then found that a rule combining mentions with the same headword boosted recall significantly and, despite a small decrease in precision, also boosted F1. </w:t>
-      </w:r>
-      <w:r>
-        <w:rPr>
-          <w:rFonts w:ascii="Calibri" w:eastAsia="Times New Roman" w:hAnsi="Calibri" w:cs="Times New Roman"/>
-          <w:color w:val="000000"/>
-        </w:rPr>
-        <w:t>Similar to the rule above, this helped capture mentions with more adjectives early on in the discourse that did not show up later like “the aged shuttle Discovery</w:t>
+        <w:t xml:space="preserve">However, we noticed that extra description occurs at the beginning as well as the end of the sentence, and a rule merging clusters with the same headword boosted recall an additional 7.5% (to 51.3%) while lowering precision to 95.1% - a net boost of 6.1% to F1. This helped with a number of additional errors like </w:t>
+      </w:r>
+      <w:r>
+        <w:rPr>
+          <w:rFonts w:ascii="Calibri" w:eastAsia="Times New Roman" w:hAnsi="Calibri" w:cs="Times New Roman"/>
+          <w:color w:val="000000"/>
+        </w:rPr>
+        <w:t>“the aged shuttle Discovery</w:t>
       </w:r>
       <w:proofErr w:type="gramStart"/>
       <w:r>
@@ -2422,7 +2913,63 @@
           <w:rFonts w:ascii="Calibri" w:eastAsia="Times New Roman" w:hAnsi="Calibri" w:cs="Times New Roman"/>
           <w:color w:val="000000"/>
         </w:rPr>
-        <w:t xml:space="preserve">We then tried even more loose rules, but many did not work out as planned such a combining mentions with over 2/3 overlap in unigrams. Another example is a lemma match on the headwords, which ended up incorrectly combining a mention of a plural group with a mention of a single individual like “U.S. </w:t>
+        <w:t xml:space="preserve">We then tried even more loose rules, but many did not work out as planned such a combining </w:t>
+      </w:r>
+      <w:r>
+        <w:rPr>
+          <w:rFonts w:ascii="Calibri" w:eastAsia="Times New Roman" w:hAnsi="Calibri" w:cs="Times New Roman"/>
+          <w:color w:val="000000"/>
+        </w:rPr>
+        <w:t xml:space="preserve">all </w:t>
+      </w:r>
+      <w:r>
+        <w:rPr>
+          <w:rFonts w:ascii="Calibri" w:eastAsia="Times New Roman" w:hAnsi="Calibri" w:cs="Times New Roman"/>
+          <w:color w:val="000000"/>
+        </w:rPr>
+        <w:t xml:space="preserve">mentions with over 2/3 overlap in unigrams. </w:t>
+      </w:r>
+      <w:r>
+        <w:rPr>
+          <w:rFonts w:ascii="Calibri" w:eastAsia="Times New Roman" w:hAnsi="Calibri" w:cs="Times New Roman"/>
+          <w:color w:val="000000"/>
+        </w:rPr>
+        <w:t xml:space="preserve">When using the shorter mention as the reference, this rule ended up incorrectly joining things like “those who fought and won World War II” with “World War II”. However, even using the longer mention as the reference did not improve performance as </w:t>
+      </w:r>
+      <w:r>
+        <w:rPr>
+          <w:rFonts w:ascii="Calibri" w:eastAsia="Times New Roman" w:hAnsi="Calibri" w:cs="Times New Roman"/>
+          <w:color w:val="000000"/>
+        </w:rPr>
+        <w:t>even</w:t>
+      </w:r>
+      <w:r>
+        <w:rPr>
+          <w:rFonts w:ascii="Calibri" w:eastAsia="Times New Roman" w:hAnsi="Calibri" w:cs="Times New Roman"/>
+          <w:color w:val="000000"/>
+        </w:rPr>
+        <w:t xml:space="preserve"> small differences in very long phrases can entirely change the </w:t>
+      </w:r>
+      <w:r>
+        <w:rPr>
+          <w:rFonts w:ascii="Calibri" w:eastAsia="Times New Roman" w:hAnsi="Calibri" w:cs="Times New Roman"/>
+          <w:color w:val="000000"/>
+        </w:rPr>
+        <w:t>entity they refer to</w:t>
+      </w:r>
+      <w:r>
+        <w:rPr>
+          <w:rFonts w:ascii="Calibri" w:eastAsia="Times New Roman" w:hAnsi="Calibri" w:cs="Times New Roman"/>
+          <w:color w:val="000000"/>
+        </w:rPr>
+        <w:t xml:space="preserve"> such as “</w:t>
+      </w:r>
+      <w:r>
+        <w:rPr>
+          <w:rFonts w:ascii="Calibri" w:eastAsia="Times New Roman" w:hAnsi="Calibri" w:cs="Times New Roman"/>
+          <w:color w:val="000000"/>
+        </w:rPr>
+        <w:t xml:space="preserve">the </w:t>
       </w:r>
       <w:r>
         <w:rPr>
@@ -2430,14 +2977,37 @@
           <w:b/>
           <w:color w:val="FF0000"/>
         </w:rPr>
-        <w:t>officials</w:t>
-      </w:r>
-      <w:r>
-        <w:rPr>
-          <w:rFonts w:ascii="Calibri" w:eastAsia="Times New Roman" w:hAnsi="Calibri" w:cs="Times New Roman"/>
-          <w:color w:val="000000"/>
-        </w:rPr>
-        <w:t xml:space="preserve">” with “One senior </w:t>
+        <w:t>weaker</w:t>
+      </w:r>
+      <w:r>
+        <w:rPr>
+          <w:rFonts w:ascii="Calibri" w:eastAsia="Times New Roman" w:hAnsi="Calibri" w:cs="Times New Roman"/>
+          <w:color w:val="000000"/>
+        </w:rPr>
+        <w:t xml:space="preserve"> of the two networks</w:t>
+      </w:r>
+      <w:r>
+        <w:rPr>
+          <w:rFonts w:ascii="Calibri" w:eastAsia="Times New Roman" w:hAnsi="Calibri" w:cs="Times New Roman"/>
+          <w:color w:val="000000"/>
+        </w:rPr>
+        <w:t xml:space="preserve">” </w:t>
+      </w:r>
+      <w:proofErr w:type="spellStart"/>
+      <w:r>
+        <w:rPr>
+          <w:rFonts w:ascii="Calibri" w:eastAsia="Times New Roman" w:hAnsi="Calibri" w:cs="Times New Roman"/>
+          <w:color w:val="000000"/>
+        </w:rPr>
+        <w:t>vs</w:t>
+      </w:r>
+      <w:proofErr w:type="spellEnd"/>
+      <w:r>
+        <w:rPr>
+          <w:rFonts w:ascii="Calibri" w:eastAsia="Times New Roman" w:hAnsi="Calibri" w:cs="Times New Roman"/>
+          <w:color w:val="000000"/>
+        </w:rPr>
+        <w:t xml:space="preserve"> “the </w:t>
       </w:r>
       <w:r>
         <w:rPr>
@@ -2445,7 +3015,74 @@
           <w:b/>
           <w:color w:val="FF0000"/>
         </w:rPr>
-        <w:t>official</w:t>
+        <w:t>s</w:t>
+      </w:r>
+      <w:r>
+        <w:rPr>
+          <w:rFonts w:ascii="Calibri" w:eastAsia="Times New Roman" w:hAnsi="Calibri" w:cs="Times New Roman"/>
+          <w:b/>
+          <w:color w:val="FF0000"/>
+        </w:rPr>
+        <w:t>tronger</w:t>
+      </w:r>
+      <w:r>
+        <w:rPr>
+          <w:rFonts w:ascii="Calibri" w:eastAsia="Times New Roman" w:hAnsi="Calibri" w:cs="Times New Roman"/>
+          <w:color w:val="000000"/>
+        </w:rPr>
+        <w:t xml:space="preserve"> of the two networks” and “</w:t>
+      </w:r>
+      <w:r>
+        <w:rPr>
+          <w:rFonts w:ascii="Calibri" w:eastAsia="Times New Roman" w:hAnsi="Calibri" w:cs="Times New Roman"/>
+          <w:b/>
+          <w:color w:val="FF0000"/>
+        </w:rPr>
+        <w:t>a member</w:t>
+      </w:r>
+      <w:r>
+        <w:rPr>
+          <w:rFonts w:ascii="Calibri" w:eastAsia="Times New Roman" w:hAnsi="Calibri" w:cs="Times New Roman"/>
+          <w:color w:val="FF0000"/>
+        </w:rPr>
+        <w:t xml:space="preserve"> </w:t>
+      </w:r>
+      <w:r>
+        <w:rPr>
+          <w:rFonts w:ascii="Calibri" w:eastAsia="Times New Roman" w:hAnsi="Calibri" w:cs="Times New Roman"/>
+          <w:color w:val="000000"/>
+        </w:rPr>
+        <w:t>of a terrorist group with links to al Qaeda</w:t>
+      </w:r>
+      <w:r>
+        <w:rPr>
+          <w:rFonts w:ascii="Calibri" w:eastAsia="Times New Roman" w:hAnsi="Calibri" w:cs="Times New Roman"/>
+          <w:color w:val="000000"/>
+        </w:rPr>
+        <w:t xml:space="preserve">” </w:t>
+      </w:r>
+      <w:proofErr w:type="spellStart"/>
+      <w:r>
+        <w:rPr>
+          <w:rFonts w:ascii="Calibri" w:eastAsia="Times New Roman" w:hAnsi="Calibri" w:cs="Times New Roman"/>
+          <w:color w:val="000000"/>
+        </w:rPr>
+        <w:t>vs</w:t>
+      </w:r>
+      <w:proofErr w:type="spellEnd"/>
+      <w:r>
+        <w:rPr>
+          <w:rFonts w:ascii="Calibri" w:eastAsia="Times New Roman" w:hAnsi="Calibri" w:cs="Times New Roman"/>
+          <w:color w:val="000000"/>
+        </w:rPr>
+        <w:t xml:space="preserve"> “</w:t>
+      </w:r>
+      <w:r>
+        <w:rPr>
+          <w:rFonts w:ascii="Calibri" w:eastAsia="Times New Roman" w:hAnsi="Calibri" w:cs="Times New Roman"/>
+          <w:color w:val="000000"/>
+        </w:rPr>
+        <w:t>a terrorist group with links to al Qaeda</w:t>
       </w:r>
       <w:r>
         <w:rPr>
@@ -2475,6 +3112,73 @@
           <w:rFonts w:ascii="Calibri" w:eastAsia="Times New Roman" w:hAnsi="Calibri" w:cs="Times New Roman"/>
           <w:color w:val="000000"/>
         </w:rPr>
+        <w:t>Another example</w:t>
+      </w:r>
+      <w:r>
+        <w:rPr>
+          <w:rFonts w:ascii="Calibri" w:eastAsia="Times New Roman" w:hAnsi="Calibri" w:cs="Times New Roman"/>
+          <w:color w:val="000000"/>
+        </w:rPr>
+        <w:t xml:space="preserve"> of a loose rule that did not work</w:t>
+      </w:r>
+      <w:r>
+        <w:rPr>
+          <w:rFonts w:ascii="Calibri" w:eastAsia="Times New Roman" w:hAnsi="Calibri" w:cs="Times New Roman"/>
+          <w:color w:val="000000"/>
+        </w:rPr>
+        <w:t xml:space="preserve"> is a lemma match on the headwords, which ended up incorrectly combining a mention of a plural group with a mention of a single individual like “U.S. </w:t>
+      </w:r>
+      <w:r>
+        <w:rPr>
+          <w:rFonts w:ascii="Calibri" w:eastAsia="Times New Roman" w:hAnsi="Calibri" w:cs="Times New Roman"/>
+          <w:b/>
+          <w:color w:val="FF0000"/>
+        </w:rPr>
+        <w:t>officials</w:t>
+      </w:r>
+      <w:r>
+        <w:rPr>
+          <w:rFonts w:ascii="Calibri" w:eastAsia="Times New Roman" w:hAnsi="Calibri" w:cs="Times New Roman"/>
+          <w:color w:val="000000"/>
+        </w:rPr>
+        <w:t xml:space="preserve">” with “One senior </w:t>
+      </w:r>
+      <w:r>
+        <w:rPr>
+          <w:rFonts w:ascii="Calibri" w:eastAsia="Times New Roman" w:hAnsi="Calibri" w:cs="Times New Roman"/>
+          <w:b/>
+          <w:color w:val="FF0000"/>
+        </w:rPr>
+        <w:t>official</w:t>
+      </w:r>
+      <w:r>
+        <w:rPr>
+          <w:rFonts w:ascii="Calibri" w:eastAsia="Times New Roman" w:hAnsi="Calibri" w:cs="Times New Roman"/>
+          <w:color w:val="000000"/>
+        </w:rPr>
+        <w:t>”.</w:t>
+      </w:r>
+    </w:p>
+    <w:p>
+      <w:pPr>
+        <w:rPr>
+          <w:rFonts w:ascii="Calibri" w:eastAsia="Times New Roman" w:hAnsi="Calibri" w:cs="Times New Roman"/>
+          <w:color w:val="000000"/>
+        </w:rPr>
+      </w:pPr>
+    </w:p>
+    <w:p>
+      <w:pPr>
+        <w:rPr>
+          <w:rFonts w:ascii="Calibri" w:eastAsia="Times New Roman" w:hAnsi="Calibri" w:cs="Times New Roman"/>
+          <w:color w:val="000000"/>
+        </w:rPr>
+      </w:pPr>
+      <w:r>
+        <w:rPr>
+          <w:rFonts w:ascii="Calibri" w:eastAsia="Times New Roman" w:hAnsi="Calibri" w:cs="Times New Roman"/>
+          <w:color w:val="000000"/>
+        </w:rPr>
         <w:t>After all of these rules,</w:t>
       </w:r>
       <w:r>
@@ -2498,7 +3202,14 @@
           <w:rFonts w:ascii="Calibri" w:eastAsia="Times New Roman" w:hAnsi="Calibri" w:cs="Times New Roman"/>
           <w:color w:val="000000"/>
         </w:rPr>
-        <w:t xml:space="preserve"> strategies. We implemented </w:t>
+        <w:t xml:space="preserve"> strategies. </w:t>
+      </w:r>
+      <w:r>
+        <w:rPr>
+          <w:rFonts w:ascii="Calibri" w:eastAsia="Times New Roman" w:hAnsi="Calibri" w:cs="Times New Roman"/>
+          <w:color w:val="000000"/>
+        </w:rPr>
+        <w:t xml:space="preserve">We first implemented a version of </w:t>
       </w:r>
       <w:proofErr w:type="spellStart"/>
       <w:r>
@@ -2514,7 +3225,77 @@
           <w:rFonts w:ascii="Calibri" w:eastAsia="Times New Roman" w:hAnsi="Calibri" w:cs="Times New Roman"/>
           <w:color w:val="000000"/>
         </w:rPr>
-        <w:t xml:space="preserve"> Algorithm, but this only returned a single candidate and did not provide a sufficiently large boost. However, we did find that finding the closest mention whose headword matched the named entity, gender, and number of the pronoun improved performance even more. This is likely due to the added constraints on NER, gender, and number, and </w:t>
+        <w:t xml:space="preserve"> Algorithm that found a single match but only merged the cluster if the pronoun and match agreed on NER, gender, and number. </w:t>
+      </w:r>
+      <w:r>
+        <w:rPr>
+          <w:rFonts w:ascii="Calibri" w:eastAsia="Times New Roman" w:hAnsi="Calibri" w:cs="Times New Roman"/>
+          <w:color w:val="000000"/>
+        </w:rPr>
+        <w:t>For MUC, this raised recall from 0.452 to 0.501 but dropped precision from 0.972 to 0.932.</w:t>
+      </w:r>
+      <w:r>
+        <w:rPr>
+          <w:rFonts w:ascii="Calibri" w:eastAsia="Times New Roman" w:hAnsi="Calibri" w:cs="Times New Roman"/>
+          <w:color w:val="000000"/>
+        </w:rPr>
+        <w:t xml:space="preserve"> W</w:t>
+      </w:r>
+      <w:r>
+        <w:rPr>
+          <w:rFonts w:ascii="Calibri" w:eastAsia="Times New Roman" w:hAnsi="Calibri" w:cs="Times New Roman"/>
+          <w:color w:val="000000"/>
+        </w:rPr>
+        <w:t xml:space="preserve">e also implemented a simple pronoun rule that picked the closest antecedent that matched on NER, gender, and number. This ended up increasing </w:t>
+      </w:r>
+      <w:r>
+        <w:rPr>
+          <w:rFonts w:ascii="Calibri" w:eastAsia="Times New Roman" w:hAnsi="Calibri" w:cs="Times New Roman"/>
+          <w:color w:val="000000"/>
+        </w:rPr>
+        <w:t>recall</w:t>
+      </w:r>
+      <w:r>
+        <w:rPr>
+          <w:rFonts w:ascii="Calibri" w:eastAsia="Times New Roman" w:hAnsi="Calibri" w:cs="Times New Roman"/>
+          <w:color w:val="000000"/>
+        </w:rPr>
+        <w:t xml:space="preserve"> </w:t>
+      </w:r>
+      <w:r>
+        <w:rPr>
+          <w:rFonts w:ascii="Calibri" w:eastAsia="Times New Roman" w:hAnsi="Calibri" w:cs="Times New Roman"/>
+          <w:color w:val="000000"/>
+        </w:rPr>
+        <w:t>far more to 0.679</w:t>
+      </w:r>
+      <w:r>
+        <w:rPr>
+          <w:rFonts w:ascii="Calibri" w:eastAsia="Times New Roman" w:hAnsi="Calibri" w:cs="Times New Roman"/>
+          <w:color w:val="000000"/>
+        </w:rPr>
+        <w:t xml:space="preserve"> but also d</w:t>
+      </w:r>
+      <w:r>
+        <w:rPr>
+          <w:rFonts w:ascii="Calibri" w:eastAsia="Times New Roman" w:hAnsi="Calibri" w:cs="Times New Roman"/>
+          <w:color w:val="000000"/>
+        </w:rPr>
+        <w:t xml:space="preserve">ropped precision to </w:t>
+      </w:r>
+      <w:r>
+        <w:rPr>
+          <w:rFonts w:ascii="Calibri" w:eastAsia="Times New Roman" w:hAnsi="Calibri" w:cs="Times New Roman"/>
+          <w:color w:val="000000"/>
+        </w:rPr>
+        <w:t>0.789</w:t>
+      </w:r>
+      <w:r>
+        <w:rPr>
+          <w:rFonts w:ascii="Calibri" w:eastAsia="Times New Roman" w:hAnsi="Calibri" w:cs="Times New Roman"/>
+          <w:color w:val="000000"/>
+        </w:rPr>
+        <w:t xml:space="preserve">. However, on net, </w:t>
       </w:r>
       <w:proofErr w:type="spellStart"/>
       <w:r>
@@ -2530,44 +3311,137 @@
           <w:rFonts w:ascii="Calibri" w:eastAsia="Times New Roman" w:hAnsi="Calibri" w:cs="Times New Roman"/>
           <w:color w:val="000000"/>
         </w:rPr>
-        <w:t xml:space="preserve"> Algorithm may have provided a stronger boost if we had time to include these.</w:t>
+        <w:t xml:space="preserve"> only increased MUC F1 by 0.035 while the simple pronoun matc</w:t>
+      </w:r>
+      <w:r>
+        <w:rPr>
+          <w:rFonts w:ascii="Calibri" w:eastAsia="Times New Roman" w:hAnsi="Calibri" w:cs="Times New Roman"/>
+          <w:color w:val="000000"/>
+        </w:rPr>
+        <w:t>h increased MUC F1 by 0.126</w:t>
+      </w:r>
+      <w:r>
+        <w:rPr>
+          <w:rFonts w:ascii="Calibri" w:eastAsia="Times New Roman" w:hAnsi="Calibri" w:cs="Times New Roman"/>
+          <w:color w:val="000000"/>
+        </w:rPr>
+        <w:t xml:space="preserve">. This seems to be driven by our </w:t>
+      </w:r>
+      <w:proofErr w:type="spellStart"/>
+      <w:r>
+        <w:rPr>
+          <w:rFonts w:ascii="Calibri" w:eastAsia="Times New Roman" w:hAnsi="Calibri" w:cs="Times New Roman"/>
+          <w:color w:val="000000"/>
+        </w:rPr>
+        <w:t>Hobb’s</w:t>
+      </w:r>
+      <w:proofErr w:type="spellEnd"/>
+      <w:r>
+        <w:rPr>
+          <w:rFonts w:ascii="Calibri" w:eastAsia="Times New Roman" w:hAnsi="Calibri" w:cs="Times New Roman"/>
+          <w:color w:val="000000"/>
+        </w:rPr>
+        <w:t xml:space="preserve"> implementation only returning a single match, which keeps precision high but limits how much it can increase recall.</w:t>
       </w:r>
     </w:p>
     <w:p/>
     <w:p>
       <w:pPr>
         <w:rPr>
-          <w:rFonts w:ascii="Calibri" w:hAnsi="Calibri"/>
-        </w:rPr>
-      </w:pPr>
-      <w:r>
-        <w:rPr>
-          <w:rFonts w:ascii="Calibri" w:eastAsia="Times New Roman" w:hAnsi="Calibri" w:cs="Times New Roman"/>
-          <w:color w:val="000000"/>
-        </w:rPr>
-        <w:t xml:space="preserve">For the classifier-based model, we tried a large number of features including distance between </w:t>
-      </w:r>
-      <w:proofErr w:type="gramStart"/>
-      <w:r>
-        <w:rPr>
-          <w:rFonts w:ascii="Calibri" w:eastAsia="Times New Roman" w:hAnsi="Calibri" w:cs="Times New Roman"/>
-          <w:color w:val="000000"/>
-        </w:rPr>
-        <w:t>mentions,</w:t>
-      </w:r>
-      <w:proofErr w:type="gramEnd"/>
-      <w:r>
-        <w:rPr>
-          <w:rFonts w:ascii="Calibri" w:eastAsia="Times New Roman" w:hAnsi="Calibri" w:cs="Times New Roman"/>
-          <w:color w:val="000000"/>
-        </w:rPr>
-        <w:t xml:space="preserve"> word set similarity/overlap, pronoun matching, named entity recognition, and more. However, we actually found that a set of initial headword features were actually the most powerful of all, and adding more features often didn’t improve or actually hurt the performance.</w:t>
+          <w:rFonts w:ascii="Calibri" w:eastAsia="Times New Roman" w:hAnsi="Calibri" w:cs="Times New Roman"/>
+          <w:b/>
+          <w:color w:val="000000"/>
+        </w:rPr>
+      </w:pPr>
+      <w:r>
+        <w:rPr>
+          <w:rFonts w:ascii="Calibri" w:eastAsia="Times New Roman" w:hAnsi="Calibri" w:cs="Times New Roman"/>
+          <w:b/>
+          <w:color w:val="000000"/>
+        </w:rPr>
+        <w:t>4</w:t>
+      </w:r>
+      <w:r>
+        <w:rPr>
+          <w:rFonts w:ascii="Calibri" w:eastAsia="Times New Roman" w:hAnsi="Calibri" w:cs="Times New Roman"/>
+          <w:b/>
+          <w:color w:val="000000"/>
+        </w:rPr>
+        <w:t xml:space="preserve">. </w:t>
+      </w:r>
+      <w:r>
+        <w:rPr>
+          <w:rFonts w:ascii="Calibri" w:eastAsia="Times New Roman" w:hAnsi="Calibri" w:cs="Times New Roman"/>
+          <w:b/>
+          <w:color w:val="000000"/>
+        </w:rPr>
+        <w:t>Features – Classifier</w:t>
+      </w:r>
+    </w:p>
+    <w:p/>
+    <w:p>
+      <w:pPr>
+        <w:rPr>
+          <w:rFonts w:ascii="Calibri" w:eastAsia="Times New Roman" w:hAnsi="Calibri" w:cs="Times New Roman"/>
+          <w:color w:val="000000"/>
+        </w:rPr>
+      </w:pPr>
+      <w:r>
+        <w:rPr>
+          <w:rFonts w:ascii="Calibri" w:eastAsia="Times New Roman" w:hAnsi="Calibri" w:cs="Times New Roman"/>
+          <w:color w:val="000000"/>
+        </w:rPr>
+        <w:t xml:space="preserve">For the classifier-based model, we started by porting over a large number of </w:t>
+      </w:r>
+      <w:r>
+        <w:rPr>
+          <w:rFonts w:ascii="Calibri" w:eastAsia="Times New Roman" w:hAnsi="Calibri" w:cs="Times New Roman"/>
+          <w:color w:val="000000"/>
+        </w:rPr>
+        <w:t xml:space="preserve">simple rules that we leveraged in our rule-based model and turned them into indicators. We started with indicators when there an exact match overall or a headword exact match, part-of-speech match, NER match, lemma match, and Noun/Proper Noun/Plural Noun match. </w:t>
+      </w:r>
+      <w:r>
+        <w:rPr>
+          <w:rFonts w:ascii="Calibri" w:eastAsia="Times New Roman" w:hAnsi="Calibri" w:cs="Times New Roman"/>
+          <w:color w:val="000000"/>
+        </w:rPr>
+        <w:t>T</w:t>
+      </w:r>
+      <w:r>
+        <w:rPr>
+          <w:rFonts w:ascii="Calibri" w:eastAsia="Times New Roman" w:hAnsi="Calibri" w:cs="Times New Roman"/>
+          <w:color w:val="000000"/>
+        </w:rPr>
+        <w:t xml:space="preserve">hese simple rules, surprisingly, reached </w:t>
+      </w:r>
+      <w:r>
+        <w:rPr>
+          <w:rFonts w:ascii="Calibri" w:eastAsia="Times New Roman" w:hAnsi="Calibri" w:cs="Times New Roman"/>
+          <w:color w:val="000000"/>
+        </w:rPr>
+        <w:t>0.711 MUC F1 and 0.694 B</w:t>
+      </w:r>
+      <w:r>
+        <w:rPr>
+          <w:rFonts w:ascii="Calibri" w:eastAsia="Times New Roman" w:hAnsi="Calibri" w:cs="Times New Roman"/>
+          <w:color w:val="000000"/>
+          <w:vertAlign w:val="superscript"/>
+        </w:rPr>
+        <w:t>3</w:t>
+      </w:r>
+      <w:r>
+        <w:rPr>
+          <w:rFonts w:ascii="Calibri" w:eastAsia="Times New Roman" w:hAnsi="Calibri" w:cs="Times New Roman"/>
+          <w:color w:val="000000"/>
+        </w:rPr>
+        <w:t xml:space="preserve"> F1 on the training data, which is far better than the head-match rule achieved on our rule based model.</w:t>
       </w:r>
     </w:p>
     <w:p>
       <w:pPr>
         <w:rPr>
-          <w:rFonts w:ascii="Calibri" w:hAnsi="Calibri"/>
+          <w:rFonts w:ascii="Calibri" w:eastAsia="Times New Roman" w:hAnsi="Calibri" w:cs="Times New Roman"/>
+          <w:color w:val="000000"/>
         </w:rPr>
       </w:pPr>
     </w:p>
@@ -2580,36 +3454,38 @@
       </w:pPr>
       <w:r>
         <w:rPr>
-          <w:rFonts w:ascii="Calibri" w:hAnsi="Calibri"/>
-        </w:rPr>
-        <w:t xml:space="preserve">The power of the </w:t>
-      </w:r>
-      <w:proofErr w:type="gramStart"/>
-      <w:r>
-        <w:rPr>
-          <w:rFonts w:ascii="Calibri" w:hAnsi="Calibri"/>
-        </w:rPr>
-        <w:t>head words</w:t>
-      </w:r>
-      <w:proofErr w:type="gramEnd"/>
-      <w:r>
-        <w:rPr>
-          <w:rFonts w:ascii="Calibri" w:hAnsi="Calibri"/>
-        </w:rPr>
-        <w:t xml:space="preserve"> </w:t>
-      </w:r>
-      <w:r>
-        <w:rPr>
-          <w:rFonts w:ascii="Calibri" w:hAnsi="Calibri"/>
-        </w:rPr>
-        <w:t>was surprising at first but makes sense as the head is the core of the mention and contains some of the most significant information while many other features appeared to distract the model.</w:t>
-      </w:r>
-      <w:r>
-        <w:rPr>
-          <w:rFonts w:ascii="Calibri" w:eastAsia="Times New Roman" w:hAnsi="Calibri" w:cs="Times New Roman"/>
-          <w:color w:val="000000"/>
-        </w:rPr>
-        <w:t xml:space="preserve"> For example, “the Jingle Cat” and “his cat, </w:t>
+          <w:rFonts w:ascii="Calibri" w:eastAsia="Times New Roman" w:hAnsi="Calibri" w:cs="Times New Roman"/>
+          <w:color w:val="000000"/>
+        </w:rPr>
+        <w:t>T</w:t>
+      </w:r>
+      <w:r>
+        <w:rPr>
+          <w:rFonts w:ascii="Calibri" w:eastAsia="Times New Roman" w:hAnsi="Calibri" w:cs="Times New Roman"/>
+          <w:color w:val="000000"/>
+        </w:rPr>
+        <w:t>he</w:t>
+      </w:r>
+      <w:r>
+        <w:rPr>
+          <w:rFonts w:ascii="Calibri" w:eastAsia="Times New Roman" w:hAnsi="Calibri" w:cs="Times New Roman"/>
+          <w:color w:val="000000"/>
+        </w:rPr>
+        <w:t>se</w:t>
+      </w:r>
+      <w:r>
+        <w:rPr>
+          <w:rFonts w:ascii="Calibri" w:eastAsia="Times New Roman" w:hAnsi="Calibri" w:cs="Times New Roman"/>
+          <w:color w:val="000000"/>
+        </w:rPr>
+        <w:t xml:space="preserve"> first features we picked appear to be perfect for a machine learning system. H</w:t>
+      </w:r>
+      <w:r>
+        <w:rPr>
+          <w:rFonts w:ascii="Calibri" w:eastAsia="Times New Roman" w:hAnsi="Calibri" w:cs="Times New Roman"/>
+          <w:color w:val="000000"/>
+        </w:rPr>
+        <w:t xml:space="preserve">eadword matches were a powerful in the original model, but we could only use the NER, lemma, and other characteristics as all on or all off. However, the ML model can learn how important each feature is and give them a fractional weight so that a </w:t>
       </w:r>
       <w:proofErr w:type="spellStart"/>
       <w:r>
@@ -2617,7 +3493,7 @@
           <w:rFonts w:ascii="Calibri" w:eastAsia="Times New Roman" w:hAnsi="Calibri" w:cs="Times New Roman"/>
           <w:color w:val="000000"/>
         </w:rPr>
-        <w:t>Cheesepuff</w:t>
+        <w:t>PoS</w:t>
       </w:r>
       <w:proofErr w:type="spellEnd"/>
       <w:r>
@@ -2625,39 +3501,28 @@
           <w:rFonts w:ascii="Calibri" w:eastAsia="Times New Roman" w:hAnsi="Calibri" w:cs="Times New Roman"/>
           <w:color w:val="000000"/>
         </w:rPr>
-        <w:t xml:space="preserve">” only has one word in common, and “his” in the second mention can be misleading. They wouldn’t be linked using exact word match, word overlap or pronoun match, other than </w:t>
-      </w:r>
-      <w:proofErr w:type="gramStart"/>
-      <w:r>
-        <w:rPr>
-          <w:rFonts w:ascii="Calibri" w:eastAsia="Times New Roman" w:hAnsi="Calibri" w:cs="Times New Roman"/>
-          <w:color w:val="000000"/>
-        </w:rPr>
-        <w:t>head word</w:t>
-      </w:r>
-      <w:proofErr w:type="gramEnd"/>
-      <w:r>
-        <w:rPr>
-          <w:rFonts w:ascii="Calibri" w:eastAsia="Times New Roman" w:hAnsi="Calibri" w:cs="Times New Roman"/>
-          <w:color w:val="000000"/>
-        </w:rPr>
-        <w:t xml:space="preserve"> match. Another example “a Norwegian transport ship” and “the damaged ship” </w:t>
-      </w:r>
-      <w:proofErr w:type="gramStart"/>
-      <w:r>
-        <w:rPr>
-          <w:rFonts w:ascii="Calibri" w:eastAsia="Times New Roman" w:hAnsi="Calibri" w:cs="Times New Roman"/>
-          <w:color w:val="000000"/>
-        </w:rPr>
-        <w:t>are</w:t>
-      </w:r>
-      <w:proofErr w:type="gramEnd"/>
-      <w:r>
-        <w:rPr>
-          <w:rFonts w:ascii="Calibri" w:eastAsia="Times New Roman" w:hAnsi="Calibri" w:cs="Times New Roman"/>
-          <w:color w:val="000000"/>
-        </w:rPr>
-        <w:t xml:space="preserve"> correctly classified into one entity by focusing on head words.</w:t>
+        <w:t>, Plural Noun,</w:t>
+      </w:r>
+      <w:r>
+        <w:rPr>
+          <w:rFonts w:ascii="Calibri" w:eastAsia="Times New Roman" w:hAnsi="Calibri" w:cs="Times New Roman"/>
+          <w:color w:val="000000"/>
+        </w:rPr>
+        <w:t xml:space="preserve"> and NER match is sufficient but</w:t>
+      </w:r>
+      <w:r>
+        <w:rPr>
+          <w:rFonts w:ascii="Calibri" w:eastAsia="Times New Roman" w:hAnsi="Calibri" w:cs="Times New Roman"/>
+          <w:color w:val="000000"/>
+        </w:rPr>
+        <w:t xml:space="preserve"> maybe</w:t>
+      </w:r>
+      <w:r>
+        <w:rPr>
+          <w:rFonts w:ascii="Calibri" w:eastAsia="Times New Roman" w:hAnsi="Calibri" w:cs="Times New Roman"/>
+          <w:color w:val="000000"/>
+        </w:rPr>
+        <w:t xml:space="preserve"> not a different combination.</w:t>
       </w:r>
     </w:p>
     <w:p>
@@ -2680,11 +3545,145 @@
           <w:rFonts w:ascii="Calibri" w:eastAsia="Times New Roman" w:hAnsi="Calibri" w:cs="Times New Roman"/>
           <w:color w:val="000000"/>
         </w:rPr>
-        <w:t>One interesting thing from modeling perspective is adding more features sometimes can hurt the performance. This is a bit contradictory to what our understanding of machine learning, in which we dump a bunch of features into algorithm to let data choose. Here apparently more personal judgment from linguistics on variable selection is important. </w:t>
+        <w:t>Unfortunately, we tried a number of other features that only h</w:t>
+      </w:r>
+      <w:r>
+        <w:rPr>
+          <w:rFonts w:ascii="Calibri" w:eastAsia="Times New Roman" w:hAnsi="Calibri" w:cs="Times New Roman"/>
+          <w:color w:val="000000"/>
+        </w:rPr>
+        <w:t>indered the final performance. For example, we tried a word inclusion indicator if every word in the candidate mention occurred in one of the entity’s mentions. This was driven by a desire to capture discourse situations where someone describes an entity in a novel way using already used words. For example, we may recognize “</w:t>
+      </w:r>
+      <w:r>
+        <w:rPr>
+          <w:rFonts w:ascii="Calibri" w:eastAsia="Times New Roman" w:hAnsi="Calibri" w:cs="Times New Roman"/>
+          <w:b/>
+          <w:color w:val="9BBB59" w:themeColor="accent3"/>
+        </w:rPr>
+        <w:t>huge</w:t>
+      </w:r>
+      <w:r>
+        <w:rPr>
+          <w:rFonts w:ascii="Calibri" w:eastAsia="Times New Roman" w:hAnsi="Calibri" w:cs="Times New Roman"/>
+          <w:color w:val="000000"/>
+        </w:rPr>
+        <w:t xml:space="preserve"> scary </w:t>
+      </w:r>
+      <w:r>
+        <w:rPr>
+          <w:rFonts w:ascii="Calibri" w:eastAsia="Times New Roman" w:hAnsi="Calibri" w:cs="Times New Roman"/>
+          <w:b/>
+          <w:color w:val="8064A2" w:themeColor="accent4"/>
+        </w:rPr>
+        <w:t>monster</w:t>
+      </w:r>
+      <w:r>
+        <w:rPr>
+          <w:rFonts w:ascii="Calibri" w:eastAsia="Times New Roman" w:hAnsi="Calibri" w:cs="Times New Roman"/>
+          <w:color w:val="000000"/>
+        </w:rPr>
+        <w:t xml:space="preserve">” and “frightful </w:t>
+      </w:r>
+      <w:r>
+        <w:rPr>
+          <w:rFonts w:ascii="Calibri" w:eastAsia="Times New Roman" w:hAnsi="Calibri" w:cs="Times New Roman"/>
+          <w:b/>
+          <w:color w:val="C0504D" w:themeColor="accent2"/>
+        </w:rPr>
+        <w:t>green</w:t>
+      </w:r>
+      <w:r>
+        <w:rPr>
+          <w:rFonts w:ascii="Calibri" w:eastAsia="Times New Roman" w:hAnsi="Calibri" w:cs="Times New Roman"/>
+          <w:color w:val="000000"/>
+        </w:rPr>
+        <w:t xml:space="preserve"> creature” as part of the same entity, in which case it would be reasonable to assume “</w:t>
+      </w:r>
+      <w:r>
+        <w:rPr>
+          <w:rFonts w:ascii="Calibri" w:eastAsia="Times New Roman" w:hAnsi="Calibri" w:cs="Times New Roman"/>
+          <w:b/>
+          <w:color w:val="9BBB59" w:themeColor="accent3"/>
+        </w:rPr>
+        <w:t>huge</w:t>
+      </w:r>
+      <w:r>
+        <w:rPr>
+          <w:rFonts w:ascii="Calibri" w:eastAsia="Times New Roman" w:hAnsi="Calibri" w:cs="Times New Roman"/>
+          <w:color w:val="000000"/>
+        </w:rPr>
+        <w:t xml:space="preserve"> </w:t>
+      </w:r>
+      <w:r>
+        <w:rPr>
+          <w:rFonts w:ascii="Calibri" w:eastAsia="Times New Roman" w:hAnsi="Calibri" w:cs="Times New Roman"/>
+          <w:b/>
+          <w:color w:val="C0504D" w:themeColor="accent2"/>
+        </w:rPr>
+        <w:t>green</w:t>
+      </w:r>
+      <w:r>
+        <w:rPr>
+          <w:rFonts w:ascii="Calibri" w:eastAsia="Times New Roman" w:hAnsi="Calibri" w:cs="Times New Roman"/>
+          <w:color w:val="000000"/>
+        </w:rPr>
+        <w:t xml:space="preserve"> </w:t>
+      </w:r>
+      <w:r>
+        <w:rPr>
+          <w:rFonts w:ascii="Calibri" w:eastAsia="Times New Roman" w:hAnsi="Calibri" w:cs="Times New Roman"/>
+          <w:b/>
+          <w:color w:val="8064A2" w:themeColor="accent4"/>
+        </w:rPr>
+        <w:t>monster</w:t>
+      </w:r>
+      <w:r>
+        <w:rPr>
+          <w:rFonts w:ascii="Calibri" w:eastAsia="Times New Roman" w:hAnsi="Calibri" w:cs="Times New Roman"/>
+          <w:color w:val="000000"/>
+        </w:rPr>
+        <w:t>” is part of the same entity.</w:t>
+      </w:r>
+    </w:p>
+    <w:p>
+      <w:pPr>
+        <w:rPr>
+          <w:rFonts w:ascii="Calibri" w:eastAsia="Times New Roman" w:hAnsi="Calibri" w:cs="Times New Roman"/>
+          <w:color w:val="000000"/>
+        </w:rPr>
+      </w:pPr>
+    </w:p>
+    <w:p>
+      <w:r>
+        <w:rPr>
+          <w:rFonts w:ascii="Calibri" w:eastAsia="Times New Roman" w:hAnsi="Calibri" w:cs="Times New Roman"/>
+          <w:color w:val="000000"/>
+        </w:rPr>
+        <w:t xml:space="preserve">We tried a number of other indicators that didn’t work including headword number alignment, gender alignment, person alignment, whether one or both words were pronouns, whether the words contained upper case characters, and modifier alignment, which were all tried or deliberately included/excluded in our rule-based system. We also tried numeric features that would be difficult in a rule-based system including distance between the sentences of the mentions, the distance between the mentions themselves, </w:t>
+      </w:r>
+      <w:r>
+        <w:rPr>
+          <w:rFonts w:ascii="Calibri" w:eastAsia="Times New Roman" w:hAnsi="Calibri" w:cs="Times New Roman"/>
+          <w:color w:val="000000"/>
+        </w:rPr>
+        <w:t xml:space="preserve">and </w:t>
+      </w:r>
+      <w:r>
+        <w:rPr>
+          <w:rFonts w:ascii="Calibri" w:eastAsia="Times New Roman" w:hAnsi="Calibri" w:cs="Times New Roman"/>
+          <w:color w:val="000000"/>
+        </w:rPr>
+        <w:t>the count of word overlaps</w:t>
+      </w:r>
+      <w:r>
+        <w:rPr>
+          <w:rFonts w:ascii="Calibri" w:eastAsia="Times New Roman" w:hAnsi="Calibri" w:cs="Times New Roman"/>
+          <w:color w:val="000000"/>
+        </w:rPr>
+        <w:t>, but none of them improved performance.</w:t>
       </w:r>
     </w:p>
     <w:p/>
-    <w:p/>
     <w:p>
       <w:pPr>
         <w:rPr>
@@ -2699,7 +3698,7 @@
           <w:b/>
           <w:color w:val="000000"/>
         </w:rPr>
-        <w:t>4</w:t>
+        <w:t>5</w:t>
       </w:r>
       <w:r>
         <w:rPr>
@@ -2716,6 +3715,45 @@
           <w:color w:val="000000"/>
         </w:rPr>
         <w:t>Results</w:t>
+      </w:r>
+    </w:p>
+    <w:p>
+      <w:pPr>
+        <w:rPr>
+          <w:rFonts w:ascii="Calibri" w:eastAsia="Times New Roman" w:hAnsi="Calibri" w:cs="Times New Roman"/>
+          <w:color w:val="000000"/>
+        </w:rPr>
+      </w:pPr>
+    </w:p>
+    <w:p>
+      <w:pPr>
+        <w:rPr>
+          <w:rFonts w:ascii="Calibri" w:eastAsia="Times New Roman" w:hAnsi="Calibri" w:cs="Times New Roman"/>
+          <w:b/>
+          <w:color w:val="000000"/>
+        </w:rPr>
+      </w:pPr>
+      <w:r>
+        <w:rPr>
+          <w:rFonts w:ascii="Calibri" w:eastAsia="Times New Roman" w:hAnsi="Calibri" w:cs="Times New Roman"/>
+          <w:color w:val="000000"/>
+        </w:rPr>
+        <w:t>The results of our tests show strong performance on both MUC and B</w:t>
+      </w:r>
+      <w:r>
+        <w:rPr>
+          <w:rFonts w:ascii="Calibri" w:eastAsia="Times New Roman" w:hAnsi="Calibri" w:cs="Times New Roman"/>
+          <w:color w:val="000000"/>
+          <w:vertAlign w:val="superscript"/>
+        </w:rPr>
+        <w:t>3</w:t>
+      </w:r>
+      <w:r>
+        <w:rPr>
+          <w:rFonts w:ascii="Calibri" w:eastAsia="Times New Roman" w:hAnsi="Calibri" w:cs="Times New Roman"/>
+          <w:color w:val="000000"/>
+        </w:rPr>
+        <w:t xml:space="preserve"> F1.</w:t>
       </w:r>
     </w:p>
     <w:p>
@@ -3072,21 +4110,10 @@
             <w:shd w:val="clear" w:color="auto" w:fill="F2F2F2" w:themeFill="background1" w:themeFillShade="F2"/>
             <w:noWrap/>
             <w:vAlign w:val="bottom"/>
-            <w:hideMark/>
-          </w:tcPr>
-          <w:p>
-            <w:pPr>
-              <w:jc w:val="center"/>
-              <w:rPr>
-                <w:rFonts w:asciiTheme="majorHAnsi" w:eastAsia="Times New Roman" w:hAnsiTheme="majorHAnsi" w:cs="Times New Roman"/>
-                <w:b/>
-                <w:color w:val="000000"/>
-                <w:sz w:val="20"/>
-                <w:szCs w:val="20"/>
-              </w:rPr>
-            </w:pPr>
-            <w:proofErr w:type="spellStart"/>
-            <w:r>
+          </w:tcPr>
+          <w:p>
+            <w:pPr>
+              <w:jc w:val="center"/>
               <w:rPr>
                 <w:rFonts w:ascii="Calibri" w:eastAsia="Times New Roman" w:hAnsi="Calibri" w:cs="Times New Roman"/>
                 <w:b/>
@@ -3094,9 +4121,8 @@
                 <w:sz w:val="20"/>
                 <w:szCs w:val="20"/>
               </w:rPr>
-              <w:t>RuleBased</w:t>
-            </w:r>
-            <w:proofErr w:type="spellEnd"/>
+            </w:pPr>
+            <w:proofErr w:type="spellStart"/>
             <w:r>
               <w:rPr>
                 <w:rFonts w:ascii="Calibri" w:eastAsia="Times New Roman" w:hAnsi="Calibri" w:cs="Times New Roman"/>
@@ -3105,9 +4131,9 @@
                 <w:sz w:val="20"/>
                 <w:szCs w:val="20"/>
               </w:rPr>
-              <w:t xml:space="preserve"> (</w:t>
-            </w:r>
-            <w:proofErr w:type="spellStart"/>
+              <w:t>RuleBased</w:t>
+            </w:r>
+            <w:proofErr w:type="spellEnd"/>
             <w:r>
               <w:rPr>
                 <w:rFonts w:ascii="Calibri" w:eastAsia="Times New Roman" w:hAnsi="Calibri" w:cs="Times New Roman"/>
@@ -3116,28 +4142,35 @@
                 <w:sz w:val="20"/>
                 <w:szCs w:val="20"/>
               </w:rPr>
-              <w:t>D</w:t>
-            </w:r>
-            <w:r>
+              <w:t xml:space="preserve"> (Train)</w:t>
+            </w:r>
+          </w:p>
+        </w:tc>
+        <w:tc>
+          <w:tcPr>
+            <w:tcW w:w="1229" w:type="dxa"/>
+            <w:noWrap/>
+            <w:vAlign w:val="bottom"/>
+          </w:tcPr>
+          <w:p>
+            <w:pPr>
+              <w:jc w:val="center"/>
               <w:rPr>
                 <w:rFonts w:ascii="Calibri" w:eastAsia="Times New Roman" w:hAnsi="Calibri" w:cs="Times New Roman"/>
-                <w:b/>
-                <w:color w:val="000000"/>
-                <w:sz w:val="20"/>
-                <w:szCs w:val="20"/>
-              </w:rPr>
-              <w:t>ev</w:t>
-            </w:r>
-            <w:proofErr w:type="spellEnd"/>
+                <w:color w:val="000000"/>
+                <w:sz w:val="20"/>
+                <w:szCs w:val="20"/>
+              </w:rPr>
+            </w:pPr>
             <w:r>
               <w:rPr>
                 <w:rFonts w:ascii="Calibri" w:eastAsia="Times New Roman" w:hAnsi="Calibri" w:cs="Times New Roman"/>
-                <w:b/>
-                <w:color w:val="000000"/>
-                <w:sz w:val="20"/>
-                <w:szCs w:val="20"/>
-              </w:rPr>
-              <w:t>)</w:t>
+                <w:bCs/>
+                <w:color w:val="000000"/>
+                <w:sz w:val="20"/>
+                <w:szCs w:val="20"/>
+              </w:rPr>
+              <w:t>79.15%</w:t>
             </w:r>
           </w:p>
         </w:tc>
@@ -3146,26 +4179,26 @@
             <w:tcW w:w="1229" w:type="dxa"/>
             <w:noWrap/>
             <w:vAlign w:val="bottom"/>
-            <w:hideMark/>
-          </w:tcPr>
-          <w:p>
-            <w:pPr>
-              <w:jc w:val="center"/>
-              <w:rPr>
-                <w:rFonts w:asciiTheme="majorHAnsi" w:eastAsia="Times New Roman" w:hAnsiTheme="majorHAnsi" w:cs="Times New Roman"/>
-                <w:color w:val="000000"/>
-                <w:sz w:val="20"/>
-                <w:szCs w:val="20"/>
-              </w:rPr>
-            </w:pPr>
-            <w:r>
+          </w:tcPr>
+          <w:p>
+            <w:pPr>
+              <w:jc w:val="center"/>
               <w:rPr>
                 <w:rFonts w:ascii="Calibri" w:eastAsia="Times New Roman" w:hAnsi="Calibri" w:cs="Times New Roman"/>
                 <w:color w:val="000000"/>
                 <w:sz w:val="20"/>
                 <w:szCs w:val="20"/>
               </w:rPr>
-              <w:t>79.85%</w:t>
+            </w:pPr>
+            <w:r>
+              <w:rPr>
+                <w:rFonts w:ascii="Calibri" w:eastAsia="Times New Roman" w:hAnsi="Calibri" w:cs="Times New Roman"/>
+                <w:bCs/>
+                <w:color w:val="000000"/>
+                <w:sz w:val="20"/>
+                <w:szCs w:val="20"/>
+              </w:rPr>
+              <w:t>68.23%</w:t>
             </w:r>
           </w:p>
         </w:tc>
@@ -3174,26 +4207,26 @@
             <w:tcW w:w="1229" w:type="dxa"/>
             <w:noWrap/>
             <w:vAlign w:val="bottom"/>
-            <w:hideMark/>
-          </w:tcPr>
-          <w:p>
-            <w:pPr>
-              <w:jc w:val="center"/>
-              <w:rPr>
-                <w:rFonts w:asciiTheme="majorHAnsi" w:eastAsia="Times New Roman" w:hAnsiTheme="majorHAnsi" w:cs="Times New Roman"/>
-                <w:color w:val="000000"/>
-                <w:sz w:val="20"/>
-                <w:szCs w:val="20"/>
-              </w:rPr>
-            </w:pPr>
-            <w:r>
+          </w:tcPr>
+          <w:p>
+            <w:pPr>
+              <w:jc w:val="center"/>
               <w:rPr>
                 <w:rFonts w:ascii="Calibri" w:eastAsia="Times New Roman" w:hAnsi="Calibri" w:cs="Times New Roman"/>
                 <w:color w:val="000000"/>
                 <w:sz w:val="20"/>
                 <w:szCs w:val="20"/>
               </w:rPr>
-              <w:t>67.88%</w:t>
+            </w:pPr>
+            <w:r>
+              <w:rPr>
+                <w:rFonts w:ascii="Calibri" w:eastAsia="Times New Roman" w:hAnsi="Calibri" w:cs="Times New Roman"/>
+                <w:bCs/>
+                <w:color w:val="000000"/>
+                <w:sz w:val="20"/>
+                <w:szCs w:val="20"/>
+              </w:rPr>
+              <w:t>73.28%</w:t>
             </w:r>
           </w:p>
         </w:tc>
@@ -3202,26 +4235,26 @@
             <w:tcW w:w="1229" w:type="dxa"/>
             <w:noWrap/>
             <w:vAlign w:val="bottom"/>
-            <w:hideMark/>
-          </w:tcPr>
-          <w:p>
-            <w:pPr>
-              <w:jc w:val="center"/>
-              <w:rPr>
-                <w:rFonts w:asciiTheme="majorHAnsi" w:eastAsia="Times New Roman" w:hAnsiTheme="majorHAnsi" w:cs="Times New Roman"/>
-                <w:color w:val="000000"/>
-                <w:sz w:val="20"/>
-                <w:szCs w:val="20"/>
-              </w:rPr>
-            </w:pPr>
-            <w:r>
+          </w:tcPr>
+          <w:p>
+            <w:pPr>
+              <w:jc w:val="center"/>
               <w:rPr>
                 <w:rFonts w:ascii="Calibri" w:eastAsia="Times New Roman" w:hAnsi="Calibri" w:cs="Times New Roman"/>
                 <w:color w:val="000000"/>
                 <w:sz w:val="20"/>
                 <w:szCs w:val="20"/>
               </w:rPr>
-              <w:t>73.38%</w:t>
+            </w:pPr>
+            <w:r>
+              <w:rPr>
+                <w:rFonts w:ascii="Calibri" w:eastAsia="Times New Roman" w:hAnsi="Calibri" w:cs="Times New Roman"/>
+                <w:bCs/>
+                <w:color w:val="000000"/>
+                <w:sz w:val="20"/>
+                <w:szCs w:val="20"/>
+              </w:rPr>
+              <w:t>77.48%</w:t>
             </w:r>
           </w:p>
         </w:tc>
@@ -3230,26 +4263,26 @@
             <w:tcW w:w="1229" w:type="dxa"/>
             <w:noWrap/>
             <w:vAlign w:val="bottom"/>
-            <w:hideMark/>
-          </w:tcPr>
-          <w:p>
-            <w:pPr>
-              <w:jc w:val="center"/>
-              <w:rPr>
-                <w:rFonts w:asciiTheme="majorHAnsi" w:eastAsia="Times New Roman" w:hAnsiTheme="majorHAnsi" w:cs="Times New Roman"/>
-                <w:color w:val="000000"/>
-                <w:sz w:val="20"/>
-                <w:szCs w:val="20"/>
-              </w:rPr>
-            </w:pPr>
-            <w:r>
+          </w:tcPr>
+          <w:p>
+            <w:pPr>
+              <w:jc w:val="center"/>
               <w:rPr>
                 <w:rFonts w:ascii="Calibri" w:eastAsia="Times New Roman" w:hAnsi="Calibri" w:cs="Times New Roman"/>
                 <w:color w:val="000000"/>
                 <w:sz w:val="20"/>
                 <w:szCs w:val="20"/>
               </w:rPr>
-              <w:t>73.09%</w:t>
+            </w:pPr>
+            <w:r>
+              <w:rPr>
+                <w:rFonts w:ascii="Calibri" w:eastAsia="Times New Roman" w:hAnsi="Calibri" w:cs="Times New Roman"/>
+                <w:bCs/>
+                <w:color w:val="000000"/>
+                <w:sz w:val="20"/>
+                <w:szCs w:val="20"/>
+              </w:rPr>
+              <w:t>64.02%</w:t>
             </w:r>
           </w:p>
         </w:tc>
@@ -3258,54 +4291,26 @@
             <w:tcW w:w="1229" w:type="dxa"/>
             <w:noWrap/>
             <w:vAlign w:val="bottom"/>
-            <w:hideMark/>
-          </w:tcPr>
-          <w:p>
-            <w:pPr>
-              <w:jc w:val="center"/>
-              <w:rPr>
-                <w:rFonts w:asciiTheme="majorHAnsi" w:eastAsia="Times New Roman" w:hAnsiTheme="majorHAnsi" w:cs="Times New Roman"/>
-                <w:color w:val="000000"/>
-                <w:sz w:val="20"/>
-                <w:szCs w:val="20"/>
-              </w:rPr>
-            </w:pPr>
-            <w:r>
+          </w:tcPr>
+          <w:p>
+            <w:pPr>
+              <w:jc w:val="center"/>
               <w:rPr>
                 <w:rFonts w:ascii="Calibri" w:eastAsia="Times New Roman" w:hAnsi="Calibri" w:cs="Times New Roman"/>
                 <w:color w:val="000000"/>
                 <w:sz w:val="20"/>
                 <w:szCs w:val="20"/>
               </w:rPr>
-              <w:t>58.71%</w:t>
-            </w:r>
-          </w:p>
-        </w:tc>
-        <w:tc>
-          <w:tcPr>
-            <w:tcW w:w="1229" w:type="dxa"/>
-            <w:noWrap/>
-            <w:vAlign w:val="bottom"/>
-            <w:hideMark/>
-          </w:tcPr>
-          <w:p>
-            <w:pPr>
-              <w:jc w:val="center"/>
-              <w:rPr>
-                <w:rFonts w:asciiTheme="majorHAnsi" w:eastAsia="Times New Roman" w:hAnsiTheme="majorHAnsi" w:cs="Times New Roman"/>
-                <w:color w:val="000000"/>
-                <w:sz w:val="20"/>
-                <w:szCs w:val="20"/>
-              </w:rPr>
             </w:pPr>
             <w:r>
               <w:rPr>
                 <w:rFonts w:ascii="Calibri" w:eastAsia="Times New Roman" w:hAnsi="Calibri" w:cs="Times New Roman"/>
-                <w:color w:val="000000"/>
-                <w:sz w:val="20"/>
-                <w:szCs w:val="20"/>
-              </w:rPr>
-              <w:t>65.12%</w:t>
+                <w:bCs/>
+                <w:color w:val="000000"/>
+                <w:sz w:val="20"/>
+                <w:szCs w:val="20"/>
+              </w:rPr>
+              <w:t>70.11%</w:t>
             </w:r>
           </w:p>
         </w:tc>
@@ -3353,8 +4358,9 @@
                 <w:sz w:val="20"/>
                 <w:szCs w:val="20"/>
               </w:rPr>
-              <w:t xml:space="preserve"> (T</w:t>
-            </w:r>
+              <w:t xml:space="preserve"> (</w:t>
+            </w:r>
+            <w:proofErr w:type="spellStart"/>
             <w:r>
               <w:rPr>
                 <w:rFonts w:ascii="Calibri" w:eastAsia="Times New Roman" w:hAnsi="Calibri" w:cs="Times New Roman"/>
@@ -3363,7 +4369,28 @@
                 <w:sz w:val="20"/>
                 <w:szCs w:val="20"/>
               </w:rPr>
-              <w:t>est)</w:t>
+              <w:t>D</w:t>
+            </w:r>
+            <w:r>
+              <w:rPr>
+                <w:rFonts w:ascii="Calibri" w:eastAsia="Times New Roman" w:hAnsi="Calibri" w:cs="Times New Roman"/>
+                <w:b/>
+                <w:color w:val="000000"/>
+                <w:sz w:val="20"/>
+                <w:szCs w:val="20"/>
+              </w:rPr>
+              <w:t>ev</w:t>
+            </w:r>
+            <w:proofErr w:type="spellEnd"/>
+            <w:r>
+              <w:rPr>
+                <w:rFonts w:ascii="Calibri" w:eastAsia="Times New Roman" w:hAnsi="Calibri" w:cs="Times New Roman"/>
+                <w:b/>
+                <w:color w:val="000000"/>
+                <w:sz w:val="20"/>
+                <w:szCs w:val="20"/>
+              </w:rPr>
+              <w:t>)</w:t>
             </w:r>
           </w:p>
         </w:tc>
@@ -3371,7 +4398,7 @@
           <w:tcPr>
             <w:tcW w:w="1229" w:type="dxa"/>
             <w:noWrap/>
-            <w:vAlign w:val="bottom"/>
+            <w:vAlign w:val="center"/>
             <w:hideMark/>
           </w:tcPr>
           <w:p>
@@ -3387,11 +4414,12 @@
             <w:r>
               <w:rPr>
                 <w:rFonts w:ascii="Calibri" w:eastAsia="Times New Roman" w:hAnsi="Calibri" w:cs="Times New Roman"/>
-                <w:color w:val="000000"/>
-                <w:sz w:val="20"/>
-                <w:szCs w:val="20"/>
-              </w:rPr>
-              <w:t>84.13%</w:t>
+                <w:bCs/>
+                <w:color w:val="000000"/>
+                <w:sz w:val="20"/>
+                <w:szCs w:val="20"/>
+              </w:rPr>
+              <w:t>78.94%</w:t>
             </w:r>
           </w:p>
         </w:tc>
@@ -3399,7 +4427,7 @@
           <w:tcPr>
             <w:tcW w:w="1229" w:type="dxa"/>
             <w:noWrap/>
-            <w:vAlign w:val="bottom"/>
+            <w:vAlign w:val="center"/>
             <w:hideMark/>
           </w:tcPr>
           <w:p>
@@ -3415,11 +4443,12 @@
             <w:r>
               <w:rPr>
                 <w:rFonts w:ascii="Calibri" w:eastAsia="Times New Roman" w:hAnsi="Calibri" w:cs="Times New Roman"/>
-                <w:color w:val="000000"/>
-                <w:sz w:val="20"/>
-                <w:szCs w:val="20"/>
-              </w:rPr>
-              <w:t>66.89%</w:t>
+                <w:bCs/>
+                <w:color w:val="000000"/>
+                <w:sz w:val="20"/>
+                <w:szCs w:val="20"/>
+              </w:rPr>
+              <w:t>73.44%</w:t>
             </w:r>
           </w:p>
         </w:tc>
@@ -3427,7 +4456,7 @@
           <w:tcPr>
             <w:tcW w:w="1229" w:type="dxa"/>
             <w:noWrap/>
-            <w:vAlign w:val="bottom"/>
+            <w:vAlign w:val="center"/>
             <w:hideMark/>
           </w:tcPr>
           <w:p>
@@ -3443,11 +4472,12 @@
             <w:r>
               <w:rPr>
                 <w:rFonts w:ascii="Calibri" w:eastAsia="Times New Roman" w:hAnsi="Calibri" w:cs="Times New Roman"/>
-                <w:color w:val="000000"/>
-                <w:sz w:val="20"/>
-                <w:szCs w:val="20"/>
-              </w:rPr>
-              <w:t>74.53%</w:t>
+                <w:bCs/>
+                <w:color w:val="000000"/>
+                <w:sz w:val="20"/>
+                <w:szCs w:val="20"/>
+              </w:rPr>
+              <w:t>76.10%</w:t>
             </w:r>
           </w:p>
         </w:tc>
@@ -3455,7 +4485,7 @@
           <w:tcPr>
             <w:tcW w:w="1229" w:type="dxa"/>
             <w:noWrap/>
-            <w:vAlign w:val="bottom"/>
+            <w:vAlign w:val="center"/>
             <w:hideMark/>
           </w:tcPr>
           <w:p>
@@ -3471,11 +4501,12 @@
             <w:r>
               <w:rPr>
                 <w:rFonts w:ascii="Calibri" w:eastAsia="Times New Roman" w:hAnsi="Calibri" w:cs="Times New Roman"/>
-                <w:color w:val="000000"/>
-                <w:sz w:val="20"/>
-                <w:szCs w:val="20"/>
-              </w:rPr>
-              <w:t>82.29%</w:t>
+                <w:bCs/>
+                <w:color w:val="000000"/>
+                <w:sz w:val="20"/>
+                <w:szCs w:val="20"/>
+              </w:rPr>
+              <w:t>69.20%</w:t>
             </w:r>
           </w:p>
         </w:tc>
@@ -3483,7 +4514,7 @@
           <w:tcPr>
             <w:tcW w:w="1229" w:type="dxa"/>
             <w:noWrap/>
-            <w:vAlign w:val="bottom"/>
+            <w:vAlign w:val="center"/>
             <w:hideMark/>
           </w:tcPr>
           <w:p>
@@ -3499,11 +4530,12 @@
             <w:r>
               <w:rPr>
                 <w:rFonts w:ascii="Calibri" w:eastAsia="Times New Roman" w:hAnsi="Calibri" w:cs="Times New Roman"/>
-                <w:color w:val="000000"/>
-                <w:sz w:val="20"/>
-                <w:szCs w:val="20"/>
-              </w:rPr>
-              <w:t>64.16%</w:t>
+                <w:bCs/>
+                <w:color w:val="000000"/>
+                <w:sz w:val="20"/>
+                <w:szCs w:val="20"/>
+              </w:rPr>
+              <w:t>62.60%</w:t>
             </w:r>
           </w:p>
         </w:tc>
@@ -3511,7 +4543,7 @@
           <w:tcPr>
             <w:tcW w:w="1229" w:type="dxa"/>
             <w:noWrap/>
-            <w:vAlign w:val="bottom"/>
+            <w:vAlign w:val="center"/>
             <w:hideMark/>
           </w:tcPr>
           <w:p>
@@ -3527,11 +4559,12 @@
             <w:r>
               <w:rPr>
                 <w:rFonts w:ascii="Calibri" w:eastAsia="Times New Roman" w:hAnsi="Calibri" w:cs="Times New Roman"/>
-                <w:color w:val="000000"/>
-                <w:sz w:val="20"/>
-                <w:szCs w:val="20"/>
-              </w:rPr>
-              <w:t>72.10%</w:t>
+                <w:bCs/>
+                <w:color w:val="000000"/>
+                <w:sz w:val="20"/>
+                <w:szCs w:val="20"/>
+              </w:rPr>
+              <w:t>65.74%</w:t>
             </w:r>
           </w:p>
         </w:tc>
@@ -3546,6 +4579,7 @@
             <w:shd w:val="clear" w:color="auto" w:fill="F2F2F2" w:themeFill="background1" w:themeFillShade="F2"/>
             <w:noWrap/>
             <w:vAlign w:val="bottom"/>
+            <w:hideMark/>
           </w:tcPr>
           <w:p>
             <w:pPr>
@@ -3558,6 +4592,7 @@
                 <w:szCs w:val="20"/>
               </w:rPr>
             </w:pPr>
+            <w:proofErr w:type="spellStart"/>
             <w:r>
               <w:rPr>
                 <w:rFonts w:ascii="Calibri" w:eastAsia="Times New Roman" w:hAnsi="Calibri" w:cs="Times New Roman"/>
@@ -3566,9 +4601,9 @@
                 <w:sz w:val="20"/>
                 <w:szCs w:val="20"/>
               </w:rPr>
-              <w:t>Classifier (</w:t>
-            </w:r>
-            <w:proofErr w:type="spellStart"/>
+              <w:t>RuleBased</w:t>
+            </w:r>
+            <w:proofErr w:type="spellEnd"/>
             <w:r>
               <w:rPr>
                 <w:rFonts w:ascii="Calibri" w:eastAsia="Times New Roman" w:hAnsi="Calibri" w:cs="Times New Roman"/>
@@ -3577,7 +4612,7 @@
                 <w:sz w:val="20"/>
                 <w:szCs w:val="20"/>
               </w:rPr>
-              <w:t>D</w:t>
+              <w:t xml:space="preserve"> (T</w:t>
             </w:r>
             <w:r>
               <w:rPr>
@@ -3587,18 +4622,36 @@
                 <w:sz w:val="20"/>
                 <w:szCs w:val="20"/>
               </w:rPr>
-              <w:t>ev</w:t>
-            </w:r>
-            <w:proofErr w:type="spellEnd"/>
+              <w:t>est)</w:t>
+            </w:r>
+          </w:p>
+        </w:tc>
+        <w:tc>
+          <w:tcPr>
+            <w:tcW w:w="1229" w:type="dxa"/>
+            <w:noWrap/>
+            <w:vAlign w:val="center"/>
+            <w:hideMark/>
+          </w:tcPr>
+          <w:p>
+            <w:pPr>
+              <w:jc w:val="center"/>
+              <w:rPr>
+                <w:rFonts w:asciiTheme="majorHAnsi" w:eastAsia="Times New Roman" w:hAnsiTheme="majorHAnsi" w:cs="Times New Roman"/>
+                <w:color w:val="000000"/>
+                <w:sz w:val="20"/>
+                <w:szCs w:val="20"/>
+              </w:rPr>
+            </w:pPr>
             <w:r>
               <w:rPr>
                 <w:rFonts w:ascii="Calibri" w:eastAsia="Times New Roman" w:hAnsi="Calibri" w:cs="Times New Roman"/>
-                <w:b/>
-                <w:color w:val="000000"/>
-                <w:sz w:val="20"/>
-                <w:szCs w:val="20"/>
-              </w:rPr>
-              <w:t>)</w:t>
+                <w:bCs/>
+                <w:color w:val="000000"/>
+                <w:sz w:val="20"/>
+                <w:szCs w:val="20"/>
+              </w:rPr>
+              <w:t>80.89%</w:t>
             </w:r>
           </w:p>
         </w:tc>
@@ -3606,7 +4659,8 @@
           <w:tcPr>
             <w:tcW w:w="1229" w:type="dxa"/>
             <w:noWrap/>
-            <w:vAlign w:val="bottom"/>
+            <w:vAlign w:val="center"/>
+            <w:hideMark/>
           </w:tcPr>
           <w:p>
             <w:pPr>
@@ -3621,19 +4675,22 @@
             <w:r>
               <w:rPr>
                 <w:rFonts w:ascii="Calibri" w:eastAsia="Times New Roman" w:hAnsi="Calibri" w:cs="Times New Roman"/>
-                <w:color w:val="000000"/>
-                <w:sz w:val="20"/>
-                <w:szCs w:val="20"/>
-              </w:rPr>
-              <w:t>81.69%</w:t>
+                <w:bCs/>
+                <w:color w:val="000000"/>
+                <w:sz w:val="20"/>
+                <w:szCs w:val="20"/>
+              </w:rPr>
+              <w:t>70.62%</w:t>
             </w:r>
           </w:p>
         </w:tc>
         <w:tc>
           <w:tcPr>
             <w:tcW w:w="1229" w:type="dxa"/>
-            <w:noWrap/>
-            <w:vAlign w:val="bottom"/>
+            <w:shd w:val="clear" w:color="auto" w:fill="D6E3BC" w:themeFill="accent3" w:themeFillTint="66"/>
+            <w:noWrap/>
+            <w:vAlign w:val="center"/>
+            <w:hideMark/>
           </w:tcPr>
           <w:p>
             <w:pPr>
@@ -3648,11 +4705,12 @@
             <w:r>
               <w:rPr>
                 <w:rFonts w:ascii="Calibri" w:eastAsia="Times New Roman" w:hAnsi="Calibri" w:cs="Times New Roman"/>
-                <w:color w:val="000000"/>
-                <w:sz w:val="20"/>
-                <w:szCs w:val="20"/>
-              </w:rPr>
-              <w:t>67.84%</w:t>
+                <w:bCs/>
+                <w:color w:val="000000"/>
+                <w:sz w:val="20"/>
+                <w:szCs w:val="20"/>
+              </w:rPr>
+              <w:t>75.41%</w:t>
             </w:r>
           </w:p>
         </w:tc>
@@ -3660,7 +4718,8 @@
           <w:tcPr>
             <w:tcW w:w="1229" w:type="dxa"/>
             <w:noWrap/>
-            <w:vAlign w:val="bottom"/>
+            <w:vAlign w:val="center"/>
+            <w:hideMark/>
           </w:tcPr>
           <w:p>
             <w:pPr>
@@ -3675,11 +4734,12 @@
             <w:r>
               <w:rPr>
                 <w:rFonts w:ascii="Calibri" w:eastAsia="Times New Roman" w:hAnsi="Calibri" w:cs="Times New Roman"/>
-                <w:color w:val="000000"/>
-                <w:sz w:val="20"/>
-                <w:szCs w:val="20"/>
-              </w:rPr>
-              <w:t>74.12%</w:t>
+                <w:bCs/>
+                <w:color w:val="000000"/>
+                <w:sz w:val="20"/>
+                <w:szCs w:val="20"/>
+              </w:rPr>
+              <w:t>78.79%</w:t>
             </w:r>
           </w:p>
         </w:tc>
@@ -3687,7 +4747,8 @@
           <w:tcPr>
             <w:tcW w:w="1229" w:type="dxa"/>
             <w:noWrap/>
-            <w:vAlign w:val="bottom"/>
+            <w:vAlign w:val="center"/>
+            <w:hideMark/>
           </w:tcPr>
           <w:p>
             <w:pPr>
@@ -3702,19 +4763,22 @@
             <w:r>
               <w:rPr>
                 <w:rFonts w:ascii="Calibri" w:eastAsia="Times New Roman" w:hAnsi="Calibri" w:cs="Times New Roman"/>
-                <w:color w:val="000000"/>
-                <w:sz w:val="20"/>
-                <w:szCs w:val="20"/>
-              </w:rPr>
-              <w:t>80.82%</w:t>
+                <w:bCs/>
+                <w:color w:val="000000"/>
+                <w:sz w:val="20"/>
+                <w:szCs w:val="20"/>
+              </w:rPr>
+              <w:t>67.28%</w:t>
             </w:r>
           </w:p>
         </w:tc>
         <w:tc>
           <w:tcPr>
             <w:tcW w:w="1229" w:type="dxa"/>
-            <w:noWrap/>
-            <w:vAlign w:val="bottom"/>
+            <w:shd w:val="clear" w:color="auto" w:fill="D6E3BC" w:themeFill="accent3" w:themeFillTint="66"/>
+            <w:noWrap/>
+            <w:vAlign w:val="center"/>
+            <w:hideMark/>
           </w:tcPr>
           <w:p>
             <w:pPr>
@@ -3729,38 +4793,12 @@
             <w:r>
               <w:rPr>
                 <w:rFonts w:ascii="Calibri" w:eastAsia="Times New Roman" w:hAnsi="Calibri" w:cs="Times New Roman"/>
-                <w:color w:val="000000"/>
-                <w:sz w:val="20"/>
-                <w:szCs w:val="20"/>
-              </w:rPr>
-              <w:t>57.92%</w:t>
-            </w:r>
-          </w:p>
-        </w:tc>
-        <w:tc>
-          <w:tcPr>
-            <w:tcW w:w="1229" w:type="dxa"/>
-            <w:noWrap/>
-            <w:vAlign w:val="bottom"/>
-          </w:tcPr>
-          <w:p>
-            <w:pPr>
-              <w:jc w:val="center"/>
-              <w:rPr>
-                <w:rFonts w:asciiTheme="majorHAnsi" w:eastAsia="Times New Roman" w:hAnsiTheme="majorHAnsi" w:cs="Times New Roman"/>
-                <w:color w:val="000000"/>
-                <w:sz w:val="20"/>
-                <w:szCs w:val="20"/>
-              </w:rPr>
-            </w:pPr>
-            <w:r>
-              <w:rPr>
-                <w:rFonts w:ascii="Calibri" w:eastAsia="Times New Roman" w:hAnsi="Calibri" w:cs="Times New Roman"/>
-                <w:color w:val="000000"/>
-                <w:sz w:val="20"/>
-                <w:szCs w:val="20"/>
-              </w:rPr>
-              <w:t>67.48%</w:t>
+                <w:bCs/>
+                <w:color w:val="000000"/>
+                <w:sz w:val="20"/>
+                <w:szCs w:val="20"/>
+              </w:rPr>
+              <w:t>72.58%</w:t>
             </w:r>
           </w:p>
         </w:tc>
@@ -3780,23 +4818,13 @@
             <w:pPr>
               <w:jc w:val="center"/>
               <w:rPr>
-                <w:rFonts w:asciiTheme="majorHAnsi" w:eastAsia="Times New Roman" w:hAnsiTheme="majorHAnsi" w:cs="Times New Roman"/>
-                <w:b/>
-                <w:color w:val="000000"/>
-                <w:sz w:val="20"/>
-                <w:szCs w:val="20"/>
-              </w:rPr>
-            </w:pPr>
-            <w:r>
-              <w:rPr>
                 <w:rFonts w:ascii="Calibri" w:eastAsia="Times New Roman" w:hAnsi="Calibri" w:cs="Times New Roman"/>
                 <w:b/>
                 <w:color w:val="000000"/>
                 <w:sz w:val="20"/>
                 <w:szCs w:val="20"/>
               </w:rPr>
-              <w:t>Classifier (T</w:t>
-            </w:r>
+            </w:pPr>
             <w:r>
               <w:rPr>
                 <w:rFonts w:ascii="Calibri" w:eastAsia="Times New Roman" w:hAnsi="Calibri" w:cs="Times New Roman"/>
@@ -3805,6 +4833,454 @@
                 <w:sz w:val="20"/>
                 <w:szCs w:val="20"/>
               </w:rPr>
+              <w:t>Classifier (Train)</w:t>
+            </w:r>
+          </w:p>
+        </w:tc>
+        <w:tc>
+          <w:tcPr>
+            <w:tcW w:w="1229" w:type="dxa"/>
+            <w:noWrap/>
+            <w:vAlign w:val="bottom"/>
+          </w:tcPr>
+          <w:p>
+            <w:pPr>
+              <w:jc w:val="center"/>
+              <w:rPr>
+                <w:rFonts w:ascii="Calibri" w:eastAsia="Times New Roman" w:hAnsi="Calibri" w:cs="Times New Roman"/>
+                <w:color w:val="000000"/>
+                <w:sz w:val="20"/>
+                <w:szCs w:val="20"/>
+              </w:rPr>
+            </w:pPr>
+            <w:r>
+              <w:rPr>
+                <w:rFonts w:ascii="Calibri" w:eastAsia="Times New Roman" w:hAnsi="Calibri" w:cs="Times New Roman"/>
+                <w:bCs/>
+                <w:color w:val="000000"/>
+                <w:sz w:val="20"/>
+                <w:szCs w:val="20"/>
+              </w:rPr>
+              <w:t>82.16%</w:t>
+            </w:r>
+          </w:p>
+        </w:tc>
+        <w:tc>
+          <w:tcPr>
+            <w:tcW w:w="1229" w:type="dxa"/>
+            <w:noWrap/>
+            <w:vAlign w:val="bottom"/>
+          </w:tcPr>
+          <w:p>
+            <w:pPr>
+              <w:jc w:val="center"/>
+              <w:rPr>
+                <w:rFonts w:ascii="Calibri" w:eastAsia="Times New Roman" w:hAnsi="Calibri" w:cs="Times New Roman"/>
+                <w:color w:val="000000"/>
+                <w:sz w:val="20"/>
+                <w:szCs w:val="20"/>
+              </w:rPr>
+            </w:pPr>
+            <w:r>
+              <w:rPr>
+                <w:rFonts w:ascii="Calibri" w:eastAsia="Times New Roman" w:hAnsi="Calibri" w:cs="Times New Roman"/>
+                <w:bCs/>
+                <w:color w:val="000000"/>
+                <w:sz w:val="20"/>
+                <w:szCs w:val="20"/>
+              </w:rPr>
+              <w:t>62.68%</w:t>
+            </w:r>
+          </w:p>
+        </w:tc>
+        <w:tc>
+          <w:tcPr>
+            <w:tcW w:w="1229" w:type="dxa"/>
+            <w:noWrap/>
+            <w:vAlign w:val="bottom"/>
+          </w:tcPr>
+          <w:p>
+            <w:pPr>
+              <w:jc w:val="center"/>
+              <w:rPr>
+                <w:rFonts w:ascii="Calibri" w:eastAsia="Times New Roman" w:hAnsi="Calibri" w:cs="Times New Roman"/>
+                <w:color w:val="000000"/>
+                <w:sz w:val="20"/>
+                <w:szCs w:val="20"/>
+              </w:rPr>
+            </w:pPr>
+            <w:r>
+              <w:rPr>
+                <w:rFonts w:ascii="Calibri" w:eastAsia="Times New Roman" w:hAnsi="Calibri" w:cs="Times New Roman"/>
+                <w:bCs/>
+                <w:color w:val="000000"/>
+                <w:sz w:val="20"/>
+                <w:szCs w:val="20"/>
+              </w:rPr>
+              <w:t>71.11%</w:t>
+            </w:r>
+          </w:p>
+        </w:tc>
+        <w:tc>
+          <w:tcPr>
+            <w:tcW w:w="1229" w:type="dxa"/>
+            <w:noWrap/>
+            <w:vAlign w:val="bottom"/>
+          </w:tcPr>
+          <w:p>
+            <w:pPr>
+              <w:jc w:val="center"/>
+              <w:rPr>
+                <w:rFonts w:ascii="Calibri" w:eastAsia="Times New Roman" w:hAnsi="Calibri" w:cs="Times New Roman"/>
+                <w:color w:val="000000"/>
+                <w:sz w:val="20"/>
+                <w:szCs w:val="20"/>
+              </w:rPr>
+            </w:pPr>
+            <w:r>
+              <w:rPr>
+                <w:rFonts w:ascii="Calibri" w:eastAsia="Times New Roman" w:hAnsi="Calibri" w:cs="Times New Roman"/>
+                <w:bCs/>
+                <w:color w:val="000000"/>
+                <w:sz w:val="20"/>
+                <w:szCs w:val="20"/>
+              </w:rPr>
+              <w:t>84.71%</w:t>
+            </w:r>
+          </w:p>
+        </w:tc>
+        <w:tc>
+          <w:tcPr>
+            <w:tcW w:w="1229" w:type="dxa"/>
+            <w:noWrap/>
+            <w:vAlign w:val="bottom"/>
+          </w:tcPr>
+          <w:p>
+            <w:pPr>
+              <w:jc w:val="center"/>
+              <w:rPr>
+                <w:rFonts w:ascii="Calibri" w:eastAsia="Times New Roman" w:hAnsi="Calibri" w:cs="Times New Roman"/>
+                <w:color w:val="000000"/>
+                <w:sz w:val="20"/>
+                <w:szCs w:val="20"/>
+              </w:rPr>
+            </w:pPr>
+            <w:r>
+              <w:rPr>
+                <w:rFonts w:ascii="Calibri" w:eastAsia="Times New Roman" w:hAnsi="Calibri" w:cs="Times New Roman"/>
+                <w:bCs/>
+                <w:color w:val="000000"/>
+                <w:sz w:val="20"/>
+                <w:szCs w:val="20"/>
+              </w:rPr>
+              <w:t>58.85%</w:t>
+            </w:r>
+          </w:p>
+        </w:tc>
+        <w:tc>
+          <w:tcPr>
+            <w:tcW w:w="1229" w:type="dxa"/>
+            <w:noWrap/>
+            <w:vAlign w:val="bottom"/>
+          </w:tcPr>
+          <w:p>
+            <w:pPr>
+              <w:jc w:val="center"/>
+              <w:rPr>
+                <w:rFonts w:ascii="Calibri" w:eastAsia="Times New Roman" w:hAnsi="Calibri" w:cs="Times New Roman"/>
+                <w:color w:val="000000"/>
+                <w:sz w:val="20"/>
+                <w:szCs w:val="20"/>
+              </w:rPr>
+            </w:pPr>
+            <w:r>
+              <w:rPr>
+                <w:rFonts w:ascii="Calibri" w:eastAsia="Times New Roman" w:hAnsi="Calibri" w:cs="Times New Roman"/>
+                <w:bCs/>
+                <w:color w:val="000000"/>
+                <w:sz w:val="20"/>
+                <w:szCs w:val="20"/>
+              </w:rPr>
+              <w:t>69.45%</w:t>
+            </w:r>
+          </w:p>
+        </w:tc>
+      </w:tr>
+      <w:tr>
+        <w:trPr>
+          <w:trHeight w:val="268"/>
+        </w:trPr>
+        <w:tc>
+          <w:tcPr>
+            <w:tcW w:w="2608" w:type="dxa"/>
+            <w:shd w:val="clear" w:color="auto" w:fill="F2F2F2" w:themeFill="background1" w:themeFillShade="F2"/>
+            <w:noWrap/>
+            <w:vAlign w:val="bottom"/>
+          </w:tcPr>
+          <w:p>
+            <w:pPr>
+              <w:jc w:val="center"/>
+              <w:rPr>
+                <w:rFonts w:asciiTheme="majorHAnsi" w:eastAsia="Times New Roman" w:hAnsiTheme="majorHAnsi" w:cs="Times New Roman"/>
+                <w:b/>
+                <w:color w:val="000000"/>
+                <w:sz w:val="20"/>
+                <w:szCs w:val="20"/>
+              </w:rPr>
+            </w:pPr>
+            <w:r>
+              <w:rPr>
+                <w:rFonts w:ascii="Calibri" w:eastAsia="Times New Roman" w:hAnsi="Calibri" w:cs="Times New Roman"/>
+                <w:b/>
+                <w:color w:val="000000"/>
+                <w:sz w:val="20"/>
+                <w:szCs w:val="20"/>
+              </w:rPr>
+              <w:t>Classifier (</w:t>
+            </w:r>
+            <w:proofErr w:type="spellStart"/>
+            <w:r>
+              <w:rPr>
+                <w:rFonts w:ascii="Calibri" w:eastAsia="Times New Roman" w:hAnsi="Calibri" w:cs="Times New Roman"/>
+                <w:b/>
+                <w:color w:val="000000"/>
+                <w:sz w:val="20"/>
+                <w:szCs w:val="20"/>
+              </w:rPr>
+              <w:t>D</w:t>
+            </w:r>
+            <w:r>
+              <w:rPr>
+                <w:rFonts w:ascii="Calibri" w:eastAsia="Times New Roman" w:hAnsi="Calibri" w:cs="Times New Roman"/>
+                <w:b/>
+                <w:color w:val="000000"/>
+                <w:sz w:val="20"/>
+                <w:szCs w:val="20"/>
+              </w:rPr>
+              <w:t>ev</w:t>
+            </w:r>
+            <w:proofErr w:type="spellEnd"/>
+            <w:r>
+              <w:rPr>
+                <w:rFonts w:ascii="Calibri" w:eastAsia="Times New Roman" w:hAnsi="Calibri" w:cs="Times New Roman"/>
+                <w:b/>
+                <w:color w:val="000000"/>
+                <w:sz w:val="20"/>
+                <w:szCs w:val="20"/>
+              </w:rPr>
+              <w:t>)</w:t>
+            </w:r>
+          </w:p>
+        </w:tc>
+        <w:tc>
+          <w:tcPr>
+            <w:tcW w:w="1229" w:type="dxa"/>
+            <w:noWrap/>
+            <w:vAlign w:val="center"/>
+          </w:tcPr>
+          <w:p>
+            <w:pPr>
+              <w:jc w:val="center"/>
+              <w:rPr>
+                <w:rFonts w:asciiTheme="majorHAnsi" w:eastAsia="Times New Roman" w:hAnsiTheme="majorHAnsi" w:cs="Times New Roman"/>
+                <w:color w:val="000000"/>
+                <w:sz w:val="20"/>
+                <w:szCs w:val="20"/>
+              </w:rPr>
+            </w:pPr>
+            <w:r>
+              <w:rPr>
+                <w:rFonts w:ascii="Calibri" w:eastAsia="Times New Roman" w:hAnsi="Calibri" w:cs="Times New Roman"/>
+                <w:bCs/>
+                <w:color w:val="000000"/>
+                <w:sz w:val="20"/>
+                <w:szCs w:val="20"/>
+              </w:rPr>
+              <w:t>81.69%</w:t>
+            </w:r>
+          </w:p>
+        </w:tc>
+        <w:tc>
+          <w:tcPr>
+            <w:tcW w:w="1229" w:type="dxa"/>
+            <w:noWrap/>
+            <w:vAlign w:val="center"/>
+          </w:tcPr>
+          <w:p>
+            <w:pPr>
+              <w:jc w:val="center"/>
+              <w:rPr>
+                <w:rFonts w:asciiTheme="majorHAnsi" w:eastAsia="Times New Roman" w:hAnsiTheme="majorHAnsi" w:cs="Times New Roman"/>
+                <w:color w:val="000000"/>
+                <w:sz w:val="20"/>
+                <w:szCs w:val="20"/>
+              </w:rPr>
+            </w:pPr>
+            <w:r>
+              <w:rPr>
+                <w:rFonts w:ascii="Calibri" w:eastAsia="Times New Roman" w:hAnsi="Calibri" w:cs="Times New Roman"/>
+                <w:bCs/>
+                <w:color w:val="000000"/>
+                <w:sz w:val="20"/>
+                <w:szCs w:val="20"/>
+              </w:rPr>
+              <w:t>67.84%</w:t>
+            </w:r>
+          </w:p>
+        </w:tc>
+        <w:tc>
+          <w:tcPr>
+            <w:tcW w:w="1229" w:type="dxa"/>
+            <w:noWrap/>
+            <w:vAlign w:val="center"/>
+          </w:tcPr>
+          <w:p>
+            <w:pPr>
+              <w:jc w:val="center"/>
+              <w:rPr>
+                <w:rFonts w:asciiTheme="majorHAnsi" w:eastAsia="Times New Roman" w:hAnsiTheme="majorHAnsi" w:cs="Times New Roman"/>
+                <w:color w:val="000000"/>
+                <w:sz w:val="20"/>
+                <w:szCs w:val="20"/>
+              </w:rPr>
+            </w:pPr>
+            <w:r>
+              <w:rPr>
+                <w:rFonts w:ascii="Calibri" w:eastAsia="Times New Roman" w:hAnsi="Calibri" w:cs="Times New Roman"/>
+                <w:bCs/>
+                <w:color w:val="000000"/>
+                <w:sz w:val="20"/>
+                <w:szCs w:val="20"/>
+              </w:rPr>
+              <w:t>74.12%</w:t>
+            </w:r>
+          </w:p>
+        </w:tc>
+        <w:tc>
+          <w:tcPr>
+            <w:tcW w:w="1229" w:type="dxa"/>
+            <w:noWrap/>
+            <w:vAlign w:val="center"/>
+          </w:tcPr>
+          <w:p>
+            <w:pPr>
+              <w:jc w:val="center"/>
+              <w:rPr>
+                <w:rFonts w:asciiTheme="majorHAnsi" w:eastAsia="Times New Roman" w:hAnsiTheme="majorHAnsi" w:cs="Times New Roman"/>
+                <w:color w:val="000000"/>
+                <w:sz w:val="20"/>
+                <w:szCs w:val="20"/>
+              </w:rPr>
+            </w:pPr>
+            <w:r>
+              <w:rPr>
+                <w:rFonts w:ascii="Calibri" w:eastAsia="Times New Roman" w:hAnsi="Calibri" w:cs="Times New Roman"/>
+                <w:bCs/>
+                <w:color w:val="000000"/>
+                <w:sz w:val="20"/>
+                <w:szCs w:val="20"/>
+              </w:rPr>
+              <w:t>80.82%</w:t>
+            </w:r>
+          </w:p>
+        </w:tc>
+        <w:tc>
+          <w:tcPr>
+            <w:tcW w:w="1229" w:type="dxa"/>
+            <w:noWrap/>
+            <w:vAlign w:val="center"/>
+          </w:tcPr>
+          <w:p>
+            <w:pPr>
+              <w:jc w:val="center"/>
+              <w:rPr>
+                <w:rFonts w:asciiTheme="majorHAnsi" w:eastAsia="Times New Roman" w:hAnsiTheme="majorHAnsi" w:cs="Times New Roman"/>
+                <w:color w:val="000000"/>
+                <w:sz w:val="20"/>
+                <w:szCs w:val="20"/>
+              </w:rPr>
+            </w:pPr>
+            <w:r>
+              <w:rPr>
+                <w:rFonts w:ascii="Calibri" w:eastAsia="Times New Roman" w:hAnsi="Calibri" w:cs="Times New Roman"/>
+                <w:bCs/>
+                <w:color w:val="000000"/>
+                <w:sz w:val="20"/>
+                <w:szCs w:val="20"/>
+              </w:rPr>
+              <w:t>57.92%</w:t>
+            </w:r>
+          </w:p>
+        </w:tc>
+        <w:tc>
+          <w:tcPr>
+            <w:tcW w:w="1229" w:type="dxa"/>
+            <w:noWrap/>
+            <w:vAlign w:val="center"/>
+          </w:tcPr>
+          <w:p>
+            <w:pPr>
+              <w:jc w:val="center"/>
+              <w:rPr>
+                <w:rFonts w:asciiTheme="majorHAnsi" w:eastAsia="Times New Roman" w:hAnsiTheme="majorHAnsi" w:cs="Times New Roman"/>
+                <w:color w:val="000000"/>
+                <w:sz w:val="20"/>
+                <w:szCs w:val="20"/>
+              </w:rPr>
+            </w:pPr>
+            <w:r>
+              <w:rPr>
+                <w:rFonts w:ascii="Calibri" w:eastAsia="Times New Roman" w:hAnsi="Calibri" w:cs="Times New Roman"/>
+                <w:bCs/>
+                <w:color w:val="000000"/>
+                <w:sz w:val="20"/>
+                <w:szCs w:val="20"/>
+              </w:rPr>
+              <w:t>67.48%</w:t>
+            </w:r>
+          </w:p>
+        </w:tc>
+      </w:tr>
+      <w:tr>
+        <w:trPr>
+          <w:trHeight w:val="268"/>
+        </w:trPr>
+        <w:tc>
+          <w:tcPr>
+            <w:tcW w:w="2608" w:type="dxa"/>
+            <w:shd w:val="clear" w:color="auto" w:fill="F2F2F2" w:themeFill="background1" w:themeFillShade="F2"/>
+            <w:noWrap/>
+            <w:vAlign w:val="bottom"/>
+          </w:tcPr>
+          <w:p>
+            <w:pPr>
+              <w:jc w:val="center"/>
+              <w:rPr>
+                <w:rFonts w:asciiTheme="majorHAnsi" w:eastAsia="Times New Roman" w:hAnsiTheme="majorHAnsi" w:cs="Times New Roman"/>
+                <w:b/>
+                <w:color w:val="000000"/>
+                <w:sz w:val="20"/>
+                <w:szCs w:val="20"/>
+              </w:rPr>
+            </w:pPr>
+            <w:r>
+              <w:rPr>
+                <w:rFonts w:ascii="Calibri" w:eastAsia="Times New Roman" w:hAnsi="Calibri" w:cs="Times New Roman"/>
+                <w:b/>
+                <w:color w:val="000000"/>
+                <w:sz w:val="20"/>
+                <w:szCs w:val="20"/>
+              </w:rPr>
+              <w:t>Classifier (T</w:t>
+            </w:r>
+            <w:r>
+              <w:rPr>
+                <w:rFonts w:ascii="Calibri" w:eastAsia="Times New Roman" w:hAnsi="Calibri" w:cs="Times New Roman"/>
+                <w:b/>
+                <w:color w:val="000000"/>
+                <w:sz w:val="20"/>
+                <w:szCs w:val="20"/>
+              </w:rPr>
               <w:t>est)</w:t>
             </w:r>
           </w:p>
@@ -3813,7 +5289,7 @@
           <w:tcPr>
             <w:tcW w:w="1229" w:type="dxa"/>
             <w:noWrap/>
-            <w:vAlign w:val="bottom"/>
+            <w:vAlign w:val="center"/>
           </w:tcPr>
           <w:p>
             <w:pPr>
@@ -3828,6 +5304,7 @@
             <w:r>
               <w:rPr>
                 <w:rFonts w:ascii="Calibri" w:eastAsia="Times New Roman" w:hAnsi="Calibri" w:cs="Times New Roman"/>
+                <w:bCs/>
                 <w:color w:val="000000"/>
                 <w:sz w:val="20"/>
                 <w:szCs w:val="20"/>
@@ -3840,7 +5317,7 @@
           <w:tcPr>
             <w:tcW w:w="1229" w:type="dxa"/>
             <w:noWrap/>
-            <w:vAlign w:val="bottom"/>
+            <w:vAlign w:val="center"/>
           </w:tcPr>
           <w:p>
             <w:pPr>
@@ -3855,6 +5332,7 @@
             <w:r>
               <w:rPr>
                 <w:rFonts w:ascii="Calibri" w:eastAsia="Times New Roman" w:hAnsi="Calibri" w:cs="Times New Roman"/>
+                <w:bCs/>
                 <w:color w:val="000000"/>
                 <w:sz w:val="20"/>
                 <w:szCs w:val="20"/>
@@ -3866,8 +5344,9 @@
         <w:tc>
           <w:tcPr>
             <w:tcW w:w="1229" w:type="dxa"/>
-            <w:noWrap/>
-            <w:vAlign w:val="bottom"/>
+            <w:shd w:val="clear" w:color="auto" w:fill="D6E3BC" w:themeFill="accent3" w:themeFillTint="66"/>
+            <w:noWrap/>
+            <w:vAlign w:val="center"/>
           </w:tcPr>
           <w:p>
             <w:pPr>
@@ -3882,6 +5361,7 @@
             <w:r>
               <w:rPr>
                 <w:rFonts w:ascii="Calibri" w:eastAsia="Times New Roman" w:hAnsi="Calibri" w:cs="Times New Roman"/>
+                <w:bCs/>
                 <w:color w:val="000000"/>
                 <w:sz w:val="20"/>
                 <w:szCs w:val="20"/>
@@ -3894,7 +5374,7 @@
           <w:tcPr>
             <w:tcW w:w="1229" w:type="dxa"/>
             <w:noWrap/>
-            <w:vAlign w:val="bottom"/>
+            <w:vAlign w:val="center"/>
           </w:tcPr>
           <w:p>
             <w:pPr>
@@ -3909,6 +5389,7 @@
             <w:r>
               <w:rPr>
                 <w:rFonts w:ascii="Calibri" w:eastAsia="Times New Roman" w:hAnsi="Calibri" w:cs="Times New Roman"/>
+                <w:bCs/>
                 <w:color w:val="000000"/>
                 <w:sz w:val="20"/>
                 <w:szCs w:val="20"/>
@@ -3921,7 +5402,7 @@
           <w:tcPr>
             <w:tcW w:w="1229" w:type="dxa"/>
             <w:noWrap/>
-            <w:vAlign w:val="bottom"/>
+            <w:vAlign w:val="center"/>
           </w:tcPr>
           <w:p>
             <w:pPr>
@@ -3936,6 +5417,7 @@
             <w:r>
               <w:rPr>
                 <w:rFonts w:ascii="Calibri" w:eastAsia="Times New Roman" w:hAnsi="Calibri" w:cs="Times New Roman"/>
+                <w:bCs/>
                 <w:color w:val="000000"/>
                 <w:sz w:val="20"/>
                 <w:szCs w:val="20"/>
@@ -3947,8 +5429,9 @@
         <w:tc>
           <w:tcPr>
             <w:tcW w:w="1229" w:type="dxa"/>
-            <w:noWrap/>
-            <w:vAlign w:val="bottom"/>
+            <w:shd w:val="clear" w:color="auto" w:fill="D6E3BC" w:themeFill="accent3" w:themeFillTint="66"/>
+            <w:noWrap/>
+            <w:vAlign w:val="center"/>
           </w:tcPr>
           <w:p>
             <w:pPr>
@@ -3963,6 +5446,7 @@
             <w:r>
               <w:rPr>
                 <w:rFonts w:ascii="Calibri" w:eastAsia="Times New Roman" w:hAnsi="Calibri" w:cs="Times New Roman"/>
+                <w:bCs/>
                 <w:color w:val="000000"/>
                 <w:sz w:val="20"/>
                 <w:szCs w:val="20"/>
@@ -3986,6 +5470,14 @@
       <w:pPr>
         <w:rPr>
           <w:rFonts w:ascii="Calibri" w:eastAsia="Times New Roman" w:hAnsi="Calibri" w:cs="Times New Roman"/>
+          <w:color w:val="000000"/>
+        </w:rPr>
+      </w:pPr>
+    </w:p>
+    <w:p>
+      <w:pPr>
+        <w:rPr>
+          <w:rFonts w:ascii="Calibri" w:eastAsia="Times New Roman" w:hAnsi="Calibri" w:cs="Times New Roman"/>
           <w:b/>
           <w:color w:val="000000"/>
         </w:rPr>
@@ -3993,10 +5485,91 @@
       <w:r>
         <w:rPr>
           <w:rFonts w:ascii="Calibri" w:eastAsia="Times New Roman" w:hAnsi="Calibri" w:cs="Times New Roman"/>
-          <w:color w:val="000000"/>
-        </w:rPr>
-        <w:t xml:space="preserve">The tests of our classifiers showed </w:t>
-      </w:r>
+          <w:b/>
+          <w:color w:val="000000"/>
+        </w:rPr>
+        <w:t>6</w:t>
+      </w:r>
+      <w:r>
+        <w:rPr>
+          <w:rFonts w:ascii="Calibri" w:eastAsia="Times New Roman" w:hAnsi="Calibri" w:cs="Times New Roman"/>
+          <w:b/>
+          <w:color w:val="000000"/>
+        </w:rPr>
+        <w:t xml:space="preserve">. </w:t>
+      </w:r>
+      <w:r>
+        <w:rPr>
+          <w:rFonts w:ascii="Calibri" w:eastAsia="Times New Roman" w:hAnsi="Calibri" w:cs="Times New Roman"/>
+          <w:b/>
+          <w:color w:val="000000"/>
+        </w:rPr>
+        <w:t>Improvement Ideas</w:t>
+      </w:r>
+    </w:p>
+    <w:p>
+      <w:pPr>
+        <w:rPr>
+          <w:rFonts w:ascii="Calibri" w:eastAsia="Times New Roman" w:hAnsi="Calibri" w:cs="Times New Roman"/>
+          <w:color w:val="000000"/>
+        </w:rPr>
+      </w:pPr>
+    </w:p>
+    <w:p>
+      <w:pPr>
+        <w:rPr>
+          <w:rFonts w:ascii="Calibri" w:eastAsia="Times New Roman" w:hAnsi="Calibri" w:cs="Times New Roman"/>
+          <w:color w:val="000000"/>
+        </w:rPr>
+      </w:pPr>
+      <w:r>
+        <w:rPr>
+          <w:rFonts w:ascii="Calibri" w:eastAsia="Times New Roman" w:hAnsi="Calibri" w:cs="Times New Roman"/>
+          <w:color w:val="000000"/>
+        </w:rPr>
+        <w:t xml:space="preserve">Of the remaining issues, by far the most common are pronoun misalignments so improvements like a more advanced </w:t>
+      </w:r>
+      <w:proofErr w:type="spellStart"/>
+      <w:r>
+        <w:rPr>
+          <w:rFonts w:ascii="Calibri" w:eastAsia="Times New Roman" w:hAnsi="Calibri" w:cs="Times New Roman"/>
+          <w:color w:val="000000"/>
+        </w:rPr>
+        <w:t>Hobb’s</w:t>
+      </w:r>
+      <w:proofErr w:type="spellEnd"/>
+      <w:r>
+        <w:rPr>
+          <w:rFonts w:ascii="Calibri" w:eastAsia="Times New Roman" w:hAnsi="Calibri" w:cs="Times New Roman"/>
+          <w:color w:val="000000"/>
+        </w:rPr>
+        <w:t xml:space="preserve"> implementation, tagging features (</w:t>
+      </w:r>
+      <w:proofErr w:type="spellStart"/>
+      <w:r>
+        <w:rPr>
+          <w:rFonts w:ascii="Calibri" w:eastAsia="Times New Roman" w:hAnsi="Calibri" w:cs="Times New Roman"/>
+          <w:color w:val="000000"/>
+        </w:rPr>
+        <w:t>PoS</w:t>
+      </w:r>
+      <w:proofErr w:type="spellEnd"/>
+      <w:r>
+        <w:rPr>
+          <w:rFonts w:ascii="Calibri" w:eastAsia="Times New Roman" w:hAnsi="Calibri" w:cs="Times New Roman"/>
+          <w:color w:val="000000"/>
+        </w:rPr>
+        <w:t>, NER, etc.), and incorporating more entity-level knowledge seem promising area. In addition, adding outside knowledge sources like Wikipedia for synonyms, abbreviations, etc. could replace some of the rough, broad rules with more intelligent mapping.</w:t>
+      </w:r>
+    </w:p>
+    <w:p>
+      <w:pPr>
+        <w:rPr>
+          <w:rFonts w:ascii="Calibri" w:eastAsia="Times New Roman" w:hAnsi="Calibri" w:cs="Times New Roman"/>
+          <w:b/>
+          <w:color w:val="000000"/>
+        </w:rPr>
+      </w:pPr>
       <w:bookmarkStart w:id="0" w:name="_GoBack"/>
       <w:bookmarkEnd w:id="0"/>
     </w:p>
@@ -4004,182 +5577,18 @@
       <w:pPr>
         <w:rPr>
           <w:rFonts w:ascii="Calibri" w:eastAsia="Times New Roman" w:hAnsi="Calibri" w:cs="Times New Roman"/>
-          <w:color w:val="000000"/>
-        </w:rPr>
-      </w:pPr>
-    </w:p>
-    <w:p>
-      <w:pPr>
-        <w:rPr>
-          <w:rFonts w:ascii="Calibri" w:eastAsia="Times New Roman" w:hAnsi="Calibri" w:cs="Times New Roman"/>
-          <w:color w:val="000000"/>
-        </w:rPr>
-      </w:pPr>
-      <w:r>
-        <w:rPr>
-          <w:rFonts w:ascii="Calibri" w:eastAsia="Times New Roman" w:hAnsi="Calibri" w:cs="Times New Roman"/>
-          <w:color w:val="000000"/>
-        </w:rPr>
-        <w:t>3. Result analysis</w:t>
-      </w:r>
-    </w:p>
-    <w:p>
-      <w:pPr>
-        <w:rPr>
-          <w:rFonts w:ascii="Calibri" w:eastAsia="Times New Roman" w:hAnsi="Calibri" w:cs="Times New Roman"/>
-          <w:color w:val="000000"/>
-        </w:rPr>
-      </w:pPr>
-    </w:p>
-    <w:p>
-      <w:pPr>
-        <w:rPr>
-          <w:rFonts w:ascii="Calibri" w:eastAsia="Times New Roman" w:hAnsi="Calibri" w:cs="Times New Roman"/>
-          <w:color w:val="000000"/>
-        </w:rPr>
-      </w:pPr>
-    </w:p>
-    <w:p>
-      <w:pPr>
-        <w:numPr>
-          <w:ilvl w:val="0"/>
-          <w:numId w:val="16"/>
-        </w:numPr>
-        <w:rPr>
-          <w:rFonts w:ascii="Calibri" w:eastAsia="Times New Roman" w:hAnsi="Calibri" w:cs="Times New Roman"/>
-          <w:color w:val="000000"/>
-        </w:rPr>
-      </w:pPr>
-      <w:r>
-        <w:rPr>
-          <w:rFonts w:ascii="Calibri" w:eastAsia="Times New Roman" w:hAnsi="Calibri" w:cs="Times New Roman"/>
-          <w:color w:val="000000"/>
-        </w:rPr>
-        <w:t xml:space="preserve">The two mentions have the same meaning, but in different wording. For example “ the U.S.” and “ the United States”, “the US. </w:t>
-      </w:r>
-      <w:proofErr w:type="gramStart"/>
-      <w:r>
-        <w:rPr>
-          <w:rFonts w:ascii="Calibri" w:eastAsia="Times New Roman" w:hAnsi="Calibri" w:cs="Times New Roman"/>
-          <w:color w:val="000000"/>
-        </w:rPr>
-        <w:t>carrier</w:t>
-      </w:r>
-      <w:proofErr w:type="gramEnd"/>
-      <w:r>
-        <w:rPr>
-          <w:rFonts w:ascii="Calibri" w:eastAsia="Times New Roman" w:hAnsi="Calibri" w:cs="Times New Roman"/>
-          <w:color w:val="000000"/>
-        </w:rPr>
-        <w:t xml:space="preserve">” and “the ship” are classified into different mentions. This can be improved using external data source for abbreviation. Synonym matching is another way to handle this situation. We tried Synonym matching in </w:t>
-      </w:r>
-      <w:proofErr w:type="spellStart"/>
-      <w:r>
-        <w:rPr>
-          <w:rFonts w:ascii="Calibri" w:eastAsia="Times New Roman" w:hAnsi="Calibri" w:cs="Times New Roman"/>
-          <w:color w:val="000000"/>
-        </w:rPr>
-        <w:t>BetterBaseline</w:t>
-      </w:r>
-      <w:proofErr w:type="spellEnd"/>
-      <w:r>
-        <w:rPr>
-          <w:rFonts w:ascii="Calibri" w:eastAsia="Times New Roman" w:hAnsi="Calibri" w:cs="Times New Roman"/>
-          <w:color w:val="000000"/>
-        </w:rPr>
-        <w:t xml:space="preserve"> algorithm by extracting the two </w:t>
-      </w:r>
-      <w:proofErr w:type="gramStart"/>
-      <w:r>
-        <w:rPr>
-          <w:rFonts w:ascii="Calibri" w:eastAsia="Times New Roman" w:hAnsi="Calibri" w:cs="Times New Roman"/>
-          <w:color w:val="000000"/>
-        </w:rPr>
-        <w:t>words which</w:t>
-      </w:r>
-      <w:proofErr w:type="gramEnd"/>
-      <w:r>
-        <w:rPr>
-          <w:rFonts w:ascii="Calibri" w:eastAsia="Times New Roman" w:hAnsi="Calibri" w:cs="Times New Roman"/>
-          <w:color w:val="000000"/>
-        </w:rPr>
-        <w:t xml:space="preserve"> often occur together in the </w:t>
-      </w:r>
-      <w:proofErr w:type="spellStart"/>
-      <w:r>
-        <w:rPr>
-          <w:rFonts w:ascii="Calibri" w:eastAsia="Times New Roman" w:hAnsi="Calibri" w:cs="Times New Roman"/>
-          <w:color w:val="000000"/>
-        </w:rPr>
-        <w:t>coreference</w:t>
-      </w:r>
-      <w:proofErr w:type="spellEnd"/>
-      <w:r>
-        <w:rPr>
-          <w:rFonts w:ascii="Calibri" w:eastAsia="Times New Roman" w:hAnsi="Calibri" w:cs="Times New Roman"/>
-          <w:color w:val="000000"/>
-        </w:rPr>
-        <w:t xml:space="preserve"> in training data as synonym. But the training data is not large enough and the approach didn’t word due to data </w:t>
-      </w:r>
-      <w:proofErr w:type="spellStart"/>
-      <w:r>
-        <w:rPr>
-          <w:rFonts w:ascii="Calibri" w:eastAsia="Times New Roman" w:hAnsi="Calibri" w:cs="Times New Roman"/>
-          <w:color w:val="000000"/>
-        </w:rPr>
-        <w:t>sparsity</w:t>
-      </w:r>
-      <w:proofErr w:type="spellEnd"/>
-      <w:r>
-        <w:rPr>
-          <w:rFonts w:ascii="Calibri" w:eastAsia="Times New Roman" w:hAnsi="Calibri" w:cs="Times New Roman"/>
-          <w:color w:val="000000"/>
-        </w:rPr>
-        <w:t>. </w:t>
-      </w:r>
-    </w:p>
-    <w:p>
-      <w:pPr>
-        <w:numPr>
-          <w:ilvl w:val="0"/>
-          <w:numId w:val="16"/>
-        </w:numPr>
-        <w:rPr>
-          <w:rFonts w:ascii="Calibri" w:eastAsia="Times New Roman" w:hAnsi="Calibri" w:cs="Times New Roman"/>
-          <w:color w:val="000000"/>
-        </w:rPr>
-      </w:pPr>
-      <w:r>
-        <w:rPr>
-          <w:rFonts w:ascii="Calibri" w:eastAsia="Times New Roman" w:hAnsi="Calibri" w:cs="Times New Roman"/>
-          <w:color w:val="000000"/>
-        </w:rPr>
-        <w:t xml:space="preserve">The difficulty to link a pronoun to a non-pronoun word. For example, “the disease he got” and “it”, “Dan” and “he”. One way is to improve Pronoun matching features. Another way is to apply Artificial Intelligence into the </w:t>
-      </w:r>
-      <w:proofErr w:type="spellStart"/>
-      <w:r>
-        <w:rPr>
-          <w:rFonts w:ascii="Calibri" w:eastAsia="Times New Roman" w:hAnsi="Calibri" w:cs="Times New Roman"/>
-          <w:color w:val="000000"/>
-        </w:rPr>
-        <w:t>coreference</w:t>
-      </w:r>
-      <w:proofErr w:type="spellEnd"/>
-      <w:r>
-        <w:rPr>
-          <w:rFonts w:ascii="Calibri" w:eastAsia="Times New Roman" w:hAnsi="Calibri" w:cs="Times New Roman"/>
-          <w:color w:val="000000"/>
-        </w:rPr>
-        <w:t xml:space="preserve"> to learn from the contents using Machine Comprehension of Text, which will be our final project topic.</w:t>
-      </w:r>
-    </w:p>
-    <w:p>
-      <w:pPr>
-        <w:rPr>
-          <w:rFonts w:ascii="Calibri" w:eastAsia="Times New Roman" w:hAnsi="Calibri" w:cs="Times New Roman"/>
-          <w:color w:val="000000"/>
-        </w:rPr>
-      </w:pPr>
+          <w:b/>
+          <w:color w:val="000000"/>
+        </w:rPr>
+      </w:pPr>
+      <w:r>
+        <w:rPr>
+          <w:rFonts w:ascii="Calibri" w:eastAsia="Times New Roman" w:hAnsi="Calibri" w:cs="Times New Roman"/>
+          <w:b/>
+          <w:color w:val="000000"/>
+        </w:rPr>
+        <w:t>7. Extra Credit</w:t>
+      </w:r>
     </w:p>
     <w:p>
       <w:pPr>
@@ -4768,6 +6177,119 @@
     </w:lvl>
   </w:abstractNum>
   <w:abstractNum w:abstractNumId="5">
+    <w:nsid w:val="4E682177"/>
+    <w:multiLevelType w:val="hybridMultilevel"/>
+    <w:tmpl w:val="EFBED2B2"/>
+    <w:lvl w:ilvl="0" w:tplc="04090001">
+      <w:start w:val="1"/>
+      <w:numFmt w:val="bullet"/>
+      <w:lvlText w:val=""/>
+      <w:lvlJc w:val="left"/>
+      <w:pPr>
+        <w:ind w:left="720" w:hanging="360"/>
+      </w:pPr>
+      <w:rPr>
+        <w:rFonts w:ascii="Symbol" w:hAnsi="Symbol" w:hint="default"/>
+      </w:rPr>
+    </w:lvl>
+    <w:lvl w:ilvl="1" w:tplc="04090003" w:tentative="1">
+      <w:start w:val="1"/>
+      <w:numFmt w:val="bullet"/>
+      <w:lvlText w:val="o"/>
+      <w:lvlJc w:val="left"/>
+      <w:pPr>
+        <w:ind w:left="1440" w:hanging="360"/>
+      </w:pPr>
+      <w:rPr>
+        <w:rFonts w:ascii="Courier New" w:hAnsi="Courier New" w:hint="default"/>
+      </w:rPr>
+    </w:lvl>
+    <w:lvl w:ilvl="2" w:tplc="04090005" w:tentative="1">
+      <w:start w:val="1"/>
+      <w:numFmt w:val="bullet"/>
+      <w:lvlText w:val=""/>
+      <w:lvlJc w:val="left"/>
+      <w:pPr>
+        <w:ind w:left="2160" w:hanging="360"/>
+      </w:pPr>
+      <w:rPr>
+        <w:rFonts w:ascii="Wingdings" w:hAnsi="Wingdings" w:hint="default"/>
+      </w:rPr>
+    </w:lvl>
+    <w:lvl w:ilvl="3" w:tplc="04090001" w:tentative="1">
+      <w:start w:val="1"/>
+      <w:numFmt w:val="bullet"/>
+      <w:lvlText w:val=""/>
+      <w:lvlJc w:val="left"/>
+      <w:pPr>
+        <w:ind w:left="2880" w:hanging="360"/>
+      </w:pPr>
+      <w:rPr>
+        <w:rFonts w:ascii="Symbol" w:hAnsi="Symbol" w:hint="default"/>
+      </w:rPr>
+    </w:lvl>
+    <w:lvl w:ilvl="4" w:tplc="04090003" w:tentative="1">
+      <w:start w:val="1"/>
+      <w:numFmt w:val="bullet"/>
+      <w:lvlText w:val="o"/>
+      <w:lvlJc w:val="left"/>
+      <w:pPr>
+        <w:ind w:left="3600" w:hanging="360"/>
+      </w:pPr>
+      <w:rPr>
+        <w:rFonts w:ascii="Courier New" w:hAnsi="Courier New" w:hint="default"/>
+      </w:rPr>
+    </w:lvl>
+    <w:lvl w:ilvl="5" w:tplc="04090005" w:tentative="1">
+      <w:start w:val="1"/>
+      <w:numFmt w:val="bullet"/>
+      <w:lvlText w:val=""/>
+      <w:lvlJc w:val="left"/>
+      <w:pPr>
+        <w:ind w:left="4320" w:hanging="360"/>
+      </w:pPr>
+      <w:rPr>
+        <w:rFonts w:ascii="Wingdings" w:hAnsi="Wingdings" w:hint="default"/>
+      </w:rPr>
+    </w:lvl>
+    <w:lvl w:ilvl="6" w:tplc="04090001" w:tentative="1">
+      <w:start w:val="1"/>
+      <w:numFmt w:val="bullet"/>
+      <w:lvlText w:val=""/>
+      <w:lvlJc w:val="left"/>
+      <w:pPr>
+        <w:ind w:left="5040" w:hanging="360"/>
+      </w:pPr>
+      <w:rPr>
+        <w:rFonts w:ascii="Symbol" w:hAnsi="Symbol" w:hint="default"/>
+      </w:rPr>
+    </w:lvl>
+    <w:lvl w:ilvl="7" w:tplc="04090003" w:tentative="1">
+      <w:start w:val="1"/>
+      <w:numFmt w:val="bullet"/>
+      <w:lvlText w:val="o"/>
+      <w:lvlJc w:val="left"/>
+      <w:pPr>
+        <w:ind w:left="5760" w:hanging="360"/>
+      </w:pPr>
+      <w:rPr>
+        <w:rFonts w:ascii="Courier New" w:hAnsi="Courier New" w:hint="default"/>
+      </w:rPr>
+    </w:lvl>
+    <w:lvl w:ilvl="8" w:tplc="04090005" w:tentative="1">
+      <w:start w:val="1"/>
+      <w:numFmt w:val="bullet"/>
+      <w:lvlText w:val=""/>
+      <w:lvlJc w:val="left"/>
+      <w:pPr>
+        <w:ind w:left="6480" w:hanging="360"/>
+      </w:pPr>
+      <w:rPr>
+        <w:rFonts w:ascii="Wingdings" w:hAnsi="Wingdings" w:hint="default"/>
+      </w:rPr>
+    </w:lvl>
+  </w:abstractNum>
+  <w:abstractNum w:abstractNumId="6">
     <w:nsid w:val="50673803"/>
     <w:multiLevelType w:val="hybridMultilevel"/>
     <w:tmpl w:val="18025DDE"/>
@@ -4880,7 +6402,7 @@
       </w:rPr>
     </w:lvl>
   </w:abstractNum>
-  <w:abstractNum w:abstractNumId="6">
+  <w:abstractNum w:abstractNumId="7">
     <w:nsid w:val="555E40AB"/>
     <w:multiLevelType w:val="hybridMultilevel"/>
     <w:tmpl w:val="6294400E"/>
@@ -4993,7 +6515,7 @@
       </w:rPr>
     </w:lvl>
   </w:abstractNum>
-  <w:abstractNum w:abstractNumId="7">
+  <w:abstractNum w:abstractNumId="8">
     <w:nsid w:val="59E8554D"/>
     <w:multiLevelType w:val="hybridMultilevel"/>
     <w:tmpl w:val="4FB8C40E"/>
@@ -5106,7 +6628,7 @@
       </w:rPr>
     </w:lvl>
   </w:abstractNum>
-  <w:abstractNum w:abstractNumId="8">
+  <w:abstractNum w:abstractNumId="9">
     <w:nsid w:val="6F641235"/>
     <w:multiLevelType w:val="hybridMultilevel"/>
     <w:tmpl w:val="45A2BBA0"/>
@@ -5219,7 +6741,7 @@
       </w:rPr>
     </w:lvl>
   </w:abstractNum>
-  <w:abstractNum w:abstractNumId="9">
+  <w:abstractNum w:abstractNumId="10">
     <w:nsid w:val="70316251"/>
     <w:multiLevelType w:val="hybridMultilevel"/>
     <w:tmpl w:val="32683F26"/>
@@ -5332,7 +6854,7 @@
       </w:rPr>
     </w:lvl>
   </w:abstractNum>
-  <w:abstractNum w:abstractNumId="10">
+  <w:abstractNum w:abstractNumId="11">
     <w:nsid w:val="707C0379"/>
     <w:multiLevelType w:val="hybridMultilevel"/>
     <w:tmpl w:val="AD36A3F6"/>
@@ -5445,7 +6967,7 @@
       </w:rPr>
     </w:lvl>
   </w:abstractNum>
-  <w:abstractNum w:abstractNumId="11">
+  <w:abstractNum w:abstractNumId="12">
     <w:nsid w:val="70BD61F8"/>
     <w:multiLevelType w:val="multilevel"/>
     <w:tmpl w:val="5F7C92BE"/>
@@ -5558,7 +7080,7 @@
       </w:pPr>
     </w:lvl>
   </w:abstractNum>
-  <w:abstractNum w:abstractNumId="12">
+  <w:abstractNum w:abstractNumId="13">
     <w:nsid w:val="75076A82"/>
     <w:multiLevelType w:val="multilevel"/>
     <w:tmpl w:val="7626241A"/>
@@ -5671,7 +7193,7 @@
       </w:pPr>
     </w:lvl>
   </w:abstractNum>
-  <w:abstractNum w:abstractNumId="13">
+  <w:abstractNum w:abstractNumId="14">
     <w:nsid w:val="757D0523"/>
     <w:multiLevelType w:val="multilevel"/>
     <w:tmpl w:val="A378A5CE"/>
@@ -5784,7 +7306,7 @@
       </w:pPr>
     </w:lvl>
   </w:abstractNum>
-  <w:abstractNum w:abstractNumId="14">
+  <w:abstractNum w:abstractNumId="15">
     <w:nsid w:val="7A305315"/>
     <w:multiLevelType w:val="hybridMultilevel"/>
     <w:tmpl w:val="4DD8CE20"/>
@@ -5897,7 +7419,7 @@
       </w:rPr>
     </w:lvl>
   </w:abstractNum>
-  <w:abstractNum w:abstractNumId="15">
+  <w:abstractNum w:abstractNumId="16">
     <w:nsid w:val="7FC334D1"/>
     <w:multiLevelType w:val="multilevel"/>
     <w:tmpl w:val="C4CEA8E0"/>
@@ -6011,31 +7533,31 @@
     </w:lvl>
   </w:abstractNum>
   <w:num w:numId="1">
-    <w:abstractNumId w:val="7"/>
+    <w:abstractNumId w:val="8"/>
   </w:num>
   <w:num w:numId="2">
     <w:abstractNumId w:val="4"/>
   </w:num>
   <w:num w:numId="3">
-    <w:abstractNumId w:val="5"/>
+    <w:abstractNumId w:val="6"/>
   </w:num>
   <w:num w:numId="4">
-    <w:abstractNumId w:val="6"/>
+    <w:abstractNumId w:val="7"/>
   </w:num>
   <w:num w:numId="5">
-    <w:abstractNumId w:val="9"/>
+    <w:abstractNumId w:val="10"/>
   </w:num>
   <w:num w:numId="6">
-    <w:abstractNumId w:val="8"/>
+    <w:abstractNumId w:val="9"/>
   </w:num>
   <w:num w:numId="7">
     <w:abstractNumId w:val="0"/>
   </w:num>
   <w:num w:numId="8">
-    <w:abstractNumId w:val="10"/>
+    <w:abstractNumId w:val="11"/>
   </w:num>
   <w:num w:numId="9">
-    <w:abstractNumId w:val="14"/>
+    <w:abstractNumId w:val="15"/>
   </w:num>
   <w:num w:numId="10">
     <w:abstractNumId w:val="1"/>
@@ -6044,19 +7566,22 @@
     <w:abstractNumId w:val="2"/>
   </w:num>
   <w:num w:numId="12">
-    <w:abstractNumId w:val="15"/>
+    <w:abstractNumId w:val="16"/>
   </w:num>
   <w:num w:numId="13">
-    <w:abstractNumId w:val="11"/>
+    <w:abstractNumId w:val="12"/>
   </w:num>
   <w:num w:numId="14">
     <w:abstractNumId w:val="3"/>
   </w:num>
   <w:num w:numId="15">
+    <w:abstractNumId w:val="14"/>
+  </w:num>
+  <w:num w:numId="16">
     <w:abstractNumId w:val="13"/>
   </w:num>
-  <w:num w:numId="16">
-    <w:abstractNumId w:val="12"/>
+  <w:num w:numId="17">
+    <w:abstractNumId w:val="5"/>
   </w:num>
 </w:numbering>
 </file>

</xml_diff>